<commit_message>
Added code to doc file
</commit_message>
<xml_diff>
--- a/Tay_grace_debugfixmethods.docx
+++ b/Tay_grace_debugfixmethods.docx
@@ -1,6 +1,6 @@
 
 <file path=word/document.xml><?xml version="1.0" encoding="utf-8"?>
-<w:document xmlns:wpc="http://schemas.microsoft.com/office/word/2010/wordprocessingCanvas" xmlns:mo="http://schemas.microsoft.com/office/mac/office/2008/main" xmlns:mc="http://schemas.openxmlformats.org/markup-compatibility/2006" xmlns:mv="urn:schemas-microsoft-com:mac:vml" xmlns:o="urn:schemas-microsoft-com:office:office" xmlns:r="http://schemas.openxmlformats.org/officeDocument/2006/relationships" xmlns:m="http://schemas.openxmlformats.org/officeDocument/2006/math" xmlns:v="urn:schemas-microsoft-com:vml" xmlns:wp14="http://schemas.microsoft.com/office/word/2010/wordprocessingDrawing" xmlns:wp="http://schemas.openxmlformats.org/drawingml/2006/wordprocessingDrawing" xmlns:w10="urn:schemas-microsoft-com:office:word" xmlns:w="http://schemas.openxmlformats.org/wordprocessingml/2006/main" xmlns:w14="http://schemas.microsoft.com/office/word/2010/wordml" xmlns:w15="http://schemas.microsoft.com/office/word/2012/wordml" xmlns:wpg="http://schemas.microsoft.com/office/word/2010/wordprocessingGroup" xmlns:wpi="http://schemas.microsoft.com/office/word/2010/wordprocessingInk" xmlns:wne="http://schemas.microsoft.com/office/word/2006/wordml" xmlns:wps="http://schemas.microsoft.com/office/word/2010/wordprocessingShape" mc:Ignorable="w14 w15 wp14">
+<w:document xmlns:wpc="http://schemas.microsoft.com/office/word/2010/wordprocessingCanvas" xmlns:mc="http://schemas.openxmlformats.org/markup-compatibility/2006" xmlns:o="urn:schemas-microsoft-com:office:office" xmlns:r="http://schemas.openxmlformats.org/officeDocument/2006/relationships" xmlns:m="http://schemas.openxmlformats.org/officeDocument/2006/math" xmlns:v="urn:schemas-microsoft-com:vml" xmlns:wp14="http://schemas.microsoft.com/office/word/2010/wordprocessingDrawing" xmlns:wp="http://schemas.openxmlformats.org/drawingml/2006/wordprocessingDrawing" xmlns:w10="urn:schemas-microsoft-com:office:word" xmlns:w="http://schemas.openxmlformats.org/wordprocessingml/2006/main" xmlns:w14="http://schemas.microsoft.com/office/word/2010/wordml" xmlns:w15="http://schemas.microsoft.com/office/word/2012/wordml" xmlns:wpg="http://schemas.microsoft.com/office/word/2010/wordprocessingGroup" xmlns:wpi="http://schemas.microsoft.com/office/word/2010/wordprocessingInk" xmlns:wne="http://schemas.microsoft.com/office/word/2006/wordml" xmlns:wps="http://schemas.microsoft.com/office/word/2010/wordprocessingShape" mc:Ignorable="w14 w15 wp14">
   <w:body>
     <w:p>
       <w:pPr>
@@ -95,8 +95,6 @@
       <w:pPr>
         <w:spacing w:after="0" w:line="240" w:lineRule="auto"/>
       </w:pPr>
-      <w:bookmarkStart w:id="0" w:name="_GoBack"/>
-      <w:bookmarkEnd w:id="0"/>
     </w:p>
     <w:p>
       <w:pPr>
@@ -207,15 +205,7 @@
               <w:t xml:space="preserve">Insert </w:t>
             </w:r>
             <w:r>
-              <w:t xml:space="preserve">a copy of </w:t>
-            </w:r>
-            <w:proofErr w:type="gramStart"/>
-            <w:r>
-              <w:t>your</w:t>
-            </w:r>
-            <w:proofErr w:type="gramEnd"/>
-            <w:r>
-              <w:t xml:space="preserve"> of the </w:t>
+              <w:t xml:space="preserve">a copy of your of the </w:t>
             </w:r>
             <w:r>
               <w:t>ZIP</w:t>
@@ -341,7 +331,2857 @@
             </w:r>
           </w:p>
           <w:p/>
-          <w:p/>
+          <w:p>
+            <w:pPr>
+              <w:autoSpaceDE w:val="0"/>
+              <w:autoSpaceDN w:val="0"/>
+              <w:adjustRightInd w:val="0"/>
+              <w:rPr>
+                <w:rFonts w:ascii="Consolas" w:hAnsi="Consolas" w:cs="Consolas"/>
+                <w:color w:val="000000"/>
+                <w:sz w:val="19"/>
+                <w:szCs w:val="19"/>
+                <w:highlight w:val="white"/>
+              </w:rPr>
+            </w:pPr>
+            <w:r>
+              <w:rPr>
+                <w:rFonts w:ascii="Consolas" w:hAnsi="Consolas" w:cs="Consolas"/>
+                <w:color w:val="0000FF"/>
+                <w:sz w:val="19"/>
+                <w:szCs w:val="19"/>
+                <w:highlight w:val="white"/>
+              </w:rPr>
+              <w:t>using</w:t>
+            </w:r>
+            <w:r>
+              <w:rPr>
+                <w:rFonts w:ascii="Consolas" w:hAnsi="Consolas" w:cs="Consolas"/>
+                <w:color w:val="000000"/>
+                <w:sz w:val="19"/>
+                <w:szCs w:val="19"/>
+                <w:highlight w:val="white"/>
+              </w:rPr>
+              <w:t xml:space="preserve"> System;</w:t>
+            </w:r>
+          </w:p>
+          <w:p>
+            <w:pPr>
+              <w:autoSpaceDE w:val="0"/>
+              <w:autoSpaceDN w:val="0"/>
+              <w:adjustRightInd w:val="0"/>
+              <w:rPr>
+                <w:rFonts w:ascii="Consolas" w:hAnsi="Consolas" w:cs="Consolas"/>
+                <w:color w:val="000000"/>
+                <w:sz w:val="19"/>
+                <w:szCs w:val="19"/>
+                <w:highlight w:val="white"/>
+              </w:rPr>
+            </w:pPr>
+            <w:r>
+              <w:rPr>
+                <w:rFonts w:ascii="Consolas" w:hAnsi="Consolas" w:cs="Consolas"/>
+                <w:color w:val="0000FF"/>
+                <w:sz w:val="19"/>
+                <w:szCs w:val="19"/>
+                <w:highlight w:val="white"/>
+              </w:rPr>
+              <w:t>using</w:t>
+            </w:r>
+            <w:r>
+              <w:rPr>
+                <w:rFonts w:ascii="Consolas" w:hAnsi="Consolas" w:cs="Consolas"/>
+                <w:color w:val="000000"/>
+                <w:sz w:val="19"/>
+                <w:szCs w:val="19"/>
+                <w:highlight w:val="white"/>
+              </w:rPr>
+              <w:t xml:space="preserve"> </w:t>
+            </w:r>
+            <w:proofErr w:type="spellStart"/>
+            <w:r>
+              <w:rPr>
+                <w:rFonts w:ascii="Consolas" w:hAnsi="Consolas" w:cs="Consolas"/>
+                <w:color w:val="000000"/>
+                <w:sz w:val="19"/>
+                <w:szCs w:val="19"/>
+                <w:highlight w:val="white"/>
+              </w:rPr>
+              <w:t>System.Collections.Generic</w:t>
+            </w:r>
+            <w:proofErr w:type="spellEnd"/>
+            <w:r>
+              <w:rPr>
+                <w:rFonts w:ascii="Consolas" w:hAnsi="Consolas" w:cs="Consolas"/>
+                <w:color w:val="000000"/>
+                <w:sz w:val="19"/>
+                <w:szCs w:val="19"/>
+                <w:highlight w:val="white"/>
+              </w:rPr>
+              <w:t>;</w:t>
+            </w:r>
+          </w:p>
+          <w:p>
+            <w:pPr>
+              <w:autoSpaceDE w:val="0"/>
+              <w:autoSpaceDN w:val="0"/>
+              <w:adjustRightInd w:val="0"/>
+              <w:rPr>
+                <w:rFonts w:ascii="Consolas" w:hAnsi="Consolas" w:cs="Consolas"/>
+                <w:color w:val="000000"/>
+                <w:sz w:val="19"/>
+                <w:szCs w:val="19"/>
+                <w:highlight w:val="white"/>
+              </w:rPr>
+            </w:pPr>
+            <w:r>
+              <w:rPr>
+                <w:rFonts w:ascii="Consolas" w:hAnsi="Consolas" w:cs="Consolas"/>
+                <w:color w:val="0000FF"/>
+                <w:sz w:val="19"/>
+                <w:szCs w:val="19"/>
+                <w:highlight w:val="white"/>
+              </w:rPr>
+              <w:t>using</w:t>
+            </w:r>
+            <w:r>
+              <w:rPr>
+                <w:rFonts w:ascii="Consolas" w:hAnsi="Consolas" w:cs="Consolas"/>
+                <w:color w:val="000000"/>
+                <w:sz w:val="19"/>
+                <w:szCs w:val="19"/>
+                <w:highlight w:val="white"/>
+              </w:rPr>
+              <w:t xml:space="preserve"> </w:t>
+            </w:r>
+            <w:proofErr w:type="spellStart"/>
+            <w:r>
+              <w:rPr>
+                <w:rFonts w:ascii="Consolas" w:hAnsi="Consolas" w:cs="Consolas"/>
+                <w:color w:val="000000"/>
+                <w:sz w:val="19"/>
+                <w:szCs w:val="19"/>
+                <w:highlight w:val="white"/>
+              </w:rPr>
+              <w:t>System.Linq</w:t>
+            </w:r>
+            <w:proofErr w:type="spellEnd"/>
+            <w:r>
+              <w:rPr>
+                <w:rFonts w:ascii="Consolas" w:hAnsi="Consolas" w:cs="Consolas"/>
+                <w:color w:val="000000"/>
+                <w:sz w:val="19"/>
+                <w:szCs w:val="19"/>
+                <w:highlight w:val="white"/>
+              </w:rPr>
+              <w:t>;</w:t>
+            </w:r>
+          </w:p>
+          <w:p>
+            <w:pPr>
+              <w:autoSpaceDE w:val="0"/>
+              <w:autoSpaceDN w:val="0"/>
+              <w:adjustRightInd w:val="0"/>
+              <w:rPr>
+                <w:rFonts w:ascii="Consolas" w:hAnsi="Consolas" w:cs="Consolas"/>
+                <w:color w:val="000000"/>
+                <w:sz w:val="19"/>
+                <w:szCs w:val="19"/>
+                <w:highlight w:val="white"/>
+              </w:rPr>
+            </w:pPr>
+            <w:r>
+              <w:rPr>
+                <w:rFonts w:ascii="Consolas" w:hAnsi="Consolas" w:cs="Consolas"/>
+                <w:color w:val="0000FF"/>
+                <w:sz w:val="19"/>
+                <w:szCs w:val="19"/>
+                <w:highlight w:val="white"/>
+              </w:rPr>
+              <w:t>using</w:t>
+            </w:r>
+            <w:r>
+              <w:rPr>
+                <w:rFonts w:ascii="Consolas" w:hAnsi="Consolas" w:cs="Consolas"/>
+                <w:color w:val="000000"/>
+                <w:sz w:val="19"/>
+                <w:szCs w:val="19"/>
+                <w:highlight w:val="white"/>
+              </w:rPr>
+              <w:t xml:space="preserve"> </w:t>
+            </w:r>
+            <w:proofErr w:type="spellStart"/>
+            <w:r>
+              <w:rPr>
+                <w:rFonts w:ascii="Consolas" w:hAnsi="Consolas" w:cs="Consolas"/>
+                <w:color w:val="000000"/>
+                <w:sz w:val="19"/>
+                <w:szCs w:val="19"/>
+                <w:highlight w:val="white"/>
+              </w:rPr>
+              <w:t>System.Text</w:t>
+            </w:r>
+            <w:proofErr w:type="spellEnd"/>
+            <w:r>
+              <w:rPr>
+                <w:rFonts w:ascii="Consolas" w:hAnsi="Consolas" w:cs="Consolas"/>
+                <w:color w:val="000000"/>
+                <w:sz w:val="19"/>
+                <w:szCs w:val="19"/>
+                <w:highlight w:val="white"/>
+              </w:rPr>
+              <w:t>;</w:t>
+            </w:r>
+          </w:p>
+          <w:p>
+            <w:pPr>
+              <w:autoSpaceDE w:val="0"/>
+              <w:autoSpaceDN w:val="0"/>
+              <w:adjustRightInd w:val="0"/>
+              <w:rPr>
+                <w:rFonts w:ascii="Consolas" w:hAnsi="Consolas" w:cs="Consolas"/>
+                <w:color w:val="000000"/>
+                <w:sz w:val="19"/>
+                <w:szCs w:val="19"/>
+                <w:highlight w:val="white"/>
+              </w:rPr>
+            </w:pPr>
+            <w:r>
+              <w:rPr>
+                <w:rFonts w:ascii="Consolas" w:hAnsi="Consolas" w:cs="Consolas"/>
+                <w:color w:val="0000FF"/>
+                <w:sz w:val="19"/>
+                <w:szCs w:val="19"/>
+                <w:highlight w:val="white"/>
+              </w:rPr>
+              <w:t>using</w:t>
+            </w:r>
+            <w:r>
+              <w:rPr>
+                <w:rFonts w:ascii="Consolas" w:hAnsi="Consolas" w:cs="Consolas"/>
+                <w:color w:val="000000"/>
+                <w:sz w:val="19"/>
+                <w:szCs w:val="19"/>
+                <w:highlight w:val="white"/>
+              </w:rPr>
+              <w:t xml:space="preserve"> </w:t>
+            </w:r>
+            <w:proofErr w:type="spellStart"/>
+            <w:r>
+              <w:rPr>
+                <w:rFonts w:ascii="Consolas" w:hAnsi="Consolas" w:cs="Consolas"/>
+                <w:color w:val="000000"/>
+                <w:sz w:val="19"/>
+                <w:szCs w:val="19"/>
+                <w:highlight w:val="white"/>
+              </w:rPr>
+              <w:t>System.Threading.Tasks</w:t>
+            </w:r>
+            <w:proofErr w:type="spellEnd"/>
+            <w:r>
+              <w:rPr>
+                <w:rFonts w:ascii="Consolas" w:hAnsi="Consolas" w:cs="Consolas"/>
+                <w:color w:val="000000"/>
+                <w:sz w:val="19"/>
+                <w:szCs w:val="19"/>
+                <w:highlight w:val="white"/>
+              </w:rPr>
+              <w:t>;</w:t>
+            </w:r>
+          </w:p>
+          <w:p>
+            <w:pPr>
+              <w:autoSpaceDE w:val="0"/>
+              <w:autoSpaceDN w:val="0"/>
+              <w:adjustRightInd w:val="0"/>
+              <w:rPr>
+                <w:rFonts w:ascii="Consolas" w:hAnsi="Consolas" w:cs="Consolas"/>
+                <w:color w:val="000000"/>
+                <w:sz w:val="19"/>
+                <w:szCs w:val="19"/>
+                <w:highlight w:val="white"/>
+              </w:rPr>
+            </w:pPr>
+          </w:p>
+          <w:p>
+            <w:pPr>
+              <w:autoSpaceDE w:val="0"/>
+              <w:autoSpaceDN w:val="0"/>
+              <w:adjustRightInd w:val="0"/>
+              <w:rPr>
+                <w:rFonts w:ascii="Consolas" w:hAnsi="Consolas" w:cs="Consolas"/>
+                <w:color w:val="000000"/>
+                <w:sz w:val="19"/>
+                <w:szCs w:val="19"/>
+                <w:highlight w:val="white"/>
+              </w:rPr>
+            </w:pPr>
+            <w:r>
+              <w:rPr>
+                <w:rFonts w:ascii="Consolas" w:hAnsi="Consolas" w:cs="Consolas"/>
+                <w:color w:val="0000FF"/>
+                <w:sz w:val="19"/>
+                <w:szCs w:val="19"/>
+                <w:highlight w:val="white"/>
+              </w:rPr>
+              <w:t>namespace</w:t>
+            </w:r>
+            <w:r>
+              <w:rPr>
+                <w:rFonts w:ascii="Consolas" w:hAnsi="Consolas" w:cs="Consolas"/>
+                <w:color w:val="000000"/>
+                <w:sz w:val="19"/>
+                <w:szCs w:val="19"/>
+                <w:highlight w:val="white"/>
+              </w:rPr>
+              <w:t xml:space="preserve"> </w:t>
+            </w:r>
+            <w:proofErr w:type="spellStart"/>
+            <w:r>
+              <w:rPr>
+                <w:rFonts w:ascii="Consolas" w:hAnsi="Consolas" w:cs="Consolas"/>
+                <w:color w:val="000000"/>
+                <w:sz w:val="19"/>
+                <w:szCs w:val="19"/>
+                <w:highlight w:val="white"/>
+              </w:rPr>
+              <w:t>DebugFixMethods</w:t>
+            </w:r>
+            <w:proofErr w:type="spellEnd"/>
+          </w:p>
+          <w:p>
+            <w:pPr>
+              <w:autoSpaceDE w:val="0"/>
+              <w:autoSpaceDN w:val="0"/>
+              <w:adjustRightInd w:val="0"/>
+              <w:rPr>
+                <w:rFonts w:ascii="Consolas" w:hAnsi="Consolas" w:cs="Consolas"/>
+                <w:color w:val="000000"/>
+                <w:sz w:val="19"/>
+                <w:szCs w:val="19"/>
+                <w:highlight w:val="white"/>
+              </w:rPr>
+            </w:pPr>
+            <w:r>
+              <w:rPr>
+                <w:rFonts w:ascii="Consolas" w:hAnsi="Consolas" w:cs="Consolas"/>
+                <w:color w:val="000000"/>
+                <w:sz w:val="19"/>
+                <w:szCs w:val="19"/>
+                <w:highlight w:val="white"/>
+              </w:rPr>
+              <w:t>{</w:t>
+            </w:r>
+          </w:p>
+          <w:p>
+            <w:pPr>
+              <w:autoSpaceDE w:val="0"/>
+              <w:autoSpaceDN w:val="0"/>
+              <w:adjustRightInd w:val="0"/>
+              <w:rPr>
+                <w:rFonts w:ascii="Consolas" w:hAnsi="Consolas" w:cs="Consolas"/>
+                <w:color w:val="000000"/>
+                <w:sz w:val="19"/>
+                <w:szCs w:val="19"/>
+                <w:highlight w:val="white"/>
+              </w:rPr>
+            </w:pPr>
+            <w:r>
+              <w:rPr>
+                <w:rFonts w:ascii="Consolas" w:hAnsi="Consolas" w:cs="Consolas"/>
+                <w:color w:val="000000"/>
+                <w:sz w:val="19"/>
+                <w:szCs w:val="19"/>
+                <w:highlight w:val="white"/>
+              </w:rPr>
+              <w:t xml:space="preserve">    </w:t>
+            </w:r>
+            <w:r>
+              <w:rPr>
+                <w:rFonts w:ascii="Consolas" w:hAnsi="Consolas" w:cs="Consolas"/>
+                <w:color w:val="0000FF"/>
+                <w:sz w:val="19"/>
+                <w:szCs w:val="19"/>
+                <w:highlight w:val="white"/>
+              </w:rPr>
+              <w:t>class</w:t>
+            </w:r>
+            <w:r>
+              <w:rPr>
+                <w:rFonts w:ascii="Consolas" w:hAnsi="Consolas" w:cs="Consolas"/>
+                <w:color w:val="000000"/>
+                <w:sz w:val="19"/>
+                <w:szCs w:val="19"/>
+                <w:highlight w:val="white"/>
+              </w:rPr>
+              <w:t xml:space="preserve"> </w:t>
+            </w:r>
+            <w:r>
+              <w:rPr>
+                <w:rFonts w:ascii="Consolas" w:hAnsi="Consolas" w:cs="Consolas"/>
+                <w:color w:val="2B91AF"/>
+                <w:sz w:val="19"/>
+                <w:szCs w:val="19"/>
+                <w:highlight w:val="white"/>
+              </w:rPr>
+              <w:t>Program</w:t>
+            </w:r>
+          </w:p>
+          <w:p>
+            <w:pPr>
+              <w:autoSpaceDE w:val="0"/>
+              <w:autoSpaceDN w:val="0"/>
+              <w:adjustRightInd w:val="0"/>
+              <w:rPr>
+                <w:rFonts w:ascii="Consolas" w:hAnsi="Consolas" w:cs="Consolas"/>
+                <w:color w:val="000000"/>
+                <w:sz w:val="19"/>
+                <w:szCs w:val="19"/>
+                <w:highlight w:val="white"/>
+              </w:rPr>
+            </w:pPr>
+            <w:r>
+              <w:rPr>
+                <w:rFonts w:ascii="Consolas" w:hAnsi="Consolas" w:cs="Consolas"/>
+                <w:color w:val="000000"/>
+                <w:sz w:val="19"/>
+                <w:szCs w:val="19"/>
+                <w:highlight w:val="white"/>
+              </w:rPr>
+              <w:t xml:space="preserve">    {</w:t>
+            </w:r>
+          </w:p>
+          <w:p>
+            <w:pPr>
+              <w:autoSpaceDE w:val="0"/>
+              <w:autoSpaceDN w:val="0"/>
+              <w:adjustRightInd w:val="0"/>
+              <w:rPr>
+                <w:rFonts w:ascii="Consolas" w:hAnsi="Consolas" w:cs="Consolas"/>
+                <w:color w:val="000000"/>
+                <w:sz w:val="19"/>
+                <w:szCs w:val="19"/>
+                <w:highlight w:val="white"/>
+              </w:rPr>
+            </w:pPr>
+            <w:r>
+              <w:rPr>
+                <w:rFonts w:ascii="Consolas" w:hAnsi="Consolas" w:cs="Consolas"/>
+                <w:color w:val="000000"/>
+                <w:sz w:val="19"/>
+                <w:szCs w:val="19"/>
+                <w:highlight w:val="white"/>
+              </w:rPr>
+              <w:t xml:space="preserve">        </w:t>
+            </w:r>
+            <w:r>
+              <w:rPr>
+                <w:rFonts w:ascii="Consolas" w:hAnsi="Consolas" w:cs="Consolas"/>
+                <w:color w:val="0000FF"/>
+                <w:sz w:val="19"/>
+                <w:szCs w:val="19"/>
+                <w:highlight w:val="white"/>
+              </w:rPr>
+              <w:t>static</w:t>
+            </w:r>
+            <w:r>
+              <w:rPr>
+                <w:rFonts w:ascii="Consolas" w:hAnsi="Consolas" w:cs="Consolas"/>
+                <w:color w:val="000000"/>
+                <w:sz w:val="19"/>
+                <w:szCs w:val="19"/>
+                <w:highlight w:val="white"/>
+              </w:rPr>
+              <w:t xml:space="preserve"> </w:t>
+            </w:r>
+            <w:r>
+              <w:rPr>
+                <w:rFonts w:ascii="Consolas" w:hAnsi="Consolas" w:cs="Consolas"/>
+                <w:color w:val="0000FF"/>
+                <w:sz w:val="19"/>
+                <w:szCs w:val="19"/>
+                <w:highlight w:val="white"/>
+              </w:rPr>
+              <w:t>void</w:t>
+            </w:r>
+            <w:r>
+              <w:rPr>
+                <w:rFonts w:ascii="Consolas" w:hAnsi="Consolas" w:cs="Consolas"/>
+                <w:color w:val="000000"/>
+                <w:sz w:val="19"/>
+                <w:szCs w:val="19"/>
+                <w:highlight w:val="white"/>
+              </w:rPr>
+              <w:t xml:space="preserve"> Main(</w:t>
+            </w:r>
+            <w:r>
+              <w:rPr>
+                <w:rFonts w:ascii="Consolas" w:hAnsi="Consolas" w:cs="Consolas"/>
+                <w:color w:val="0000FF"/>
+                <w:sz w:val="19"/>
+                <w:szCs w:val="19"/>
+                <w:highlight w:val="white"/>
+              </w:rPr>
+              <w:t>string</w:t>
+            </w:r>
+            <w:r>
+              <w:rPr>
+                <w:rFonts w:ascii="Consolas" w:hAnsi="Consolas" w:cs="Consolas"/>
+                <w:color w:val="000000"/>
+                <w:sz w:val="19"/>
+                <w:szCs w:val="19"/>
+                <w:highlight w:val="white"/>
+              </w:rPr>
+              <w:t xml:space="preserve">[] </w:t>
+            </w:r>
+            <w:proofErr w:type="spellStart"/>
+            <w:r>
+              <w:rPr>
+                <w:rFonts w:ascii="Consolas" w:hAnsi="Consolas" w:cs="Consolas"/>
+                <w:color w:val="000000"/>
+                <w:sz w:val="19"/>
+                <w:szCs w:val="19"/>
+                <w:highlight w:val="white"/>
+              </w:rPr>
+              <w:t>args</w:t>
+            </w:r>
+            <w:proofErr w:type="spellEnd"/>
+            <w:r>
+              <w:rPr>
+                <w:rFonts w:ascii="Consolas" w:hAnsi="Consolas" w:cs="Consolas"/>
+                <w:color w:val="000000"/>
+                <w:sz w:val="19"/>
+                <w:szCs w:val="19"/>
+                <w:highlight w:val="white"/>
+              </w:rPr>
+              <w:t>)</w:t>
+            </w:r>
+          </w:p>
+          <w:p>
+            <w:pPr>
+              <w:autoSpaceDE w:val="0"/>
+              <w:autoSpaceDN w:val="0"/>
+              <w:adjustRightInd w:val="0"/>
+              <w:rPr>
+                <w:rFonts w:ascii="Consolas" w:hAnsi="Consolas" w:cs="Consolas"/>
+                <w:color w:val="000000"/>
+                <w:sz w:val="19"/>
+                <w:szCs w:val="19"/>
+                <w:highlight w:val="white"/>
+              </w:rPr>
+            </w:pPr>
+            <w:r>
+              <w:rPr>
+                <w:rFonts w:ascii="Consolas" w:hAnsi="Consolas" w:cs="Consolas"/>
+                <w:color w:val="000000"/>
+                <w:sz w:val="19"/>
+                <w:szCs w:val="19"/>
+                <w:highlight w:val="white"/>
+              </w:rPr>
+              <w:t xml:space="preserve">        {</w:t>
+            </w:r>
+          </w:p>
+          <w:p>
+            <w:pPr>
+              <w:autoSpaceDE w:val="0"/>
+              <w:autoSpaceDN w:val="0"/>
+              <w:adjustRightInd w:val="0"/>
+              <w:rPr>
+                <w:rFonts w:ascii="Consolas" w:hAnsi="Consolas" w:cs="Consolas"/>
+                <w:color w:val="000000"/>
+                <w:sz w:val="19"/>
+                <w:szCs w:val="19"/>
+                <w:highlight w:val="white"/>
+              </w:rPr>
+            </w:pPr>
+            <w:r>
+              <w:rPr>
+                <w:rFonts w:ascii="Consolas" w:hAnsi="Consolas" w:cs="Consolas"/>
+                <w:color w:val="000000"/>
+                <w:sz w:val="19"/>
+                <w:szCs w:val="19"/>
+                <w:highlight w:val="white"/>
+              </w:rPr>
+              <w:t xml:space="preserve">            </w:t>
+            </w:r>
+            <w:proofErr w:type="spellStart"/>
+            <w:r>
+              <w:rPr>
+                <w:rFonts w:ascii="Consolas" w:hAnsi="Consolas" w:cs="Consolas"/>
+                <w:color w:val="2B91AF"/>
+                <w:sz w:val="19"/>
+                <w:szCs w:val="19"/>
+                <w:highlight w:val="white"/>
+              </w:rPr>
+              <w:t>Console</w:t>
+            </w:r>
+            <w:r>
+              <w:rPr>
+                <w:rFonts w:ascii="Consolas" w:hAnsi="Consolas" w:cs="Consolas"/>
+                <w:color w:val="000000"/>
+                <w:sz w:val="19"/>
+                <w:szCs w:val="19"/>
+                <w:highlight w:val="white"/>
+              </w:rPr>
+              <w:t>.WriteLine</w:t>
+            </w:r>
+            <w:proofErr w:type="spellEnd"/>
+            <w:r>
+              <w:rPr>
+                <w:rFonts w:ascii="Consolas" w:hAnsi="Consolas" w:cs="Consolas"/>
+                <w:color w:val="000000"/>
+                <w:sz w:val="19"/>
+                <w:szCs w:val="19"/>
+                <w:highlight w:val="white"/>
+              </w:rPr>
+              <w:t>(</w:t>
+            </w:r>
+            <w:r>
+              <w:rPr>
+                <w:rFonts w:ascii="Consolas" w:hAnsi="Consolas" w:cs="Consolas"/>
+                <w:color w:val="A31515"/>
+                <w:sz w:val="19"/>
+                <w:szCs w:val="19"/>
+                <w:highlight w:val="white"/>
+              </w:rPr>
+              <w:t xml:space="preserve">"Grace </w:t>
+            </w:r>
+            <w:proofErr w:type="spellStart"/>
+            <w:r>
+              <w:rPr>
+                <w:rFonts w:ascii="Consolas" w:hAnsi="Consolas" w:cs="Consolas"/>
+                <w:color w:val="A31515"/>
+                <w:sz w:val="19"/>
+                <w:szCs w:val="19"/>
+                <w:highlight w:val="white"/>
+              </w:rPr>
+              <w:t>Tay's</w:t>
+            </w:r>
+            <w:proofErr w:type="spellEnd"/>
+            <w:r>
+              <w:rPr>
+                <w:rFonts w:ascii="Consolas" w:hAnsi="Consolas" w:cs="Consolas"/>
+                <w:color w:val="A31515"/>
+                <w:sz w:val="19"/>
+                <w:szCs w:val="19"/>
+                <w:highlight w:val="white"/>
+              </w:rPr>
+              <w:t xml:space="preserve"> version"</w:t>
+            </w:r>
+            <w:r>
+              <w:rPr>
+                <w:rFonts w:ascii="Consolas" w:hAnsi="Consolas" w:cs="Consolas"/>
+                <w:color w:val="000000"/>
+                <w:sz w:val="19"/>
+                <w:szCs w:val="19"/>
+                <w:highlight w:val="white"/>
+              </w:rPr>
+              <w:t>);</w:t>
+            </w:r>
+          </w:p>
+          <w:p>
+            <w:pPr>
+              <w:autoSpaceDE w:val="0"/>
+              <w:autoSpaceDN w:val="0"/>
+              <w:adjustRightInd w:val="0"/>
+              <w:rPr>
+                <w:rFonts w:ascii="Consolas" w:hAnsi="Consolas" w:cs="Consolas"/>
+                <w:color w:val="000000"/>
+                <w:sz w:val="19"/>
+                <w:szCs w:val="19"/>
+                <w:highlight w:val="white"/>
+              </w:rPr>
+            </w:pPr>
+            <w:r>
+              <w:rPr>
+                <w:rFonts w:ascii="Consolas" w:hAnsi="Consolas" w:cs="Consolas"/>
+                <w:color w:val="000000"/>
+                <w:sz w:val="19"/>
+                <w:szCs w:val="19"/>
+                <w:highlight w:val="white"/>
+              </w:rPr>
+              <w:t xml:space="preserve">            (</w:t>
+            </w:r>
+            <w:r>
+              <w:rPr>
+                <w:rFonts w:ascii="Consolas" w:hAnsi="Consolas" w:cs="Consolas"/>
+                <w:color w:val="0000FF"/>
+                <w:sz w:val="19"/>
+                <w:szCs w:val="19"/>
+                <w:highlight w:val="white"/>
+              </w:rPr>
+              <w:t>new</w:t>
+            </w:r>
+            <w:r>
+              <w:rPr>
+                <w:rFonts w:ascii="Consolas" w:hAnsi="Consolas" w:cs="Consolas"/>
+                <w:color w:val="000000"/>
+                <w:sz w:val="19"/>
+                <w:szCs w:val="19"/>
+                <w:highlight w:val="white"/>
+              </w:rPr>
+              <w:t xml:space="preserve"> </w:t>
+            </w:r>
+            <w:r>
+              <w:rPr>
+                <w:rFonts w:ascii="Consolas" w:hAnsi="Consolas" w:cs="Consolas"/>
+                <w:color w:val="2B91AF"/>
+                <w:sz w:val="19"/>
+                <w:szCs w:val="19"/>
+                <w:highlight w:val="white"/>
+              </w:rPr>
+              <w:t>Program</w:t>
+            </w:r>
+            <w:r>
+              <w:rPr>
+                <w:rFonts w:ascii="Consolas" w:hAnsi="Consolas" w:cs="Consolas"/>
+                <w:color w:val="000000"/>
+                <w:sz w:val="19"/>
+                <w:szCs w:val="19"/>
+                <w:highlight w:val="white"/>
+              </w:rPr>
+              <w:t>()).run();</w:t>
+            </w:r>
+          </w:p>
+          <w:p>
+            <w:pPr>
+              <w:autoSpaceDE w:val="0"/>
+              <w:autoSpaceDN w:val="0"/>
+              <w:adjustRightInd w:val="0"/>
+              <w:rPr>
+                <w:rFonts w:ascii="Consolas" w:hAnsi="Consolas" w:cs="Consolas"/>
+                <w:color w:val="000000"/>
+                <w:sz w:val="19"/>
+                <w:szCs w:val="19"/>
+                <w:highlight w:val="white"/>
+              </w:rPr>
+            </w:pPr>
+            <w:r>
+              <w:rPr>
+                <w:rFonts w:ascii="Consolas" w:hAnsi="Consolas" w:cs="Consolas"/>
+                <w:color w:val="000000"/>
+                <w:sz w:val="19"/>
+                <w:szCs w:val="19"/>
+                <w:highlight w:val="white"/>
+              </w:rPr>
+              <w:t xml:space="preserve">        }</w:t>
+            </w:r>
+          </w:p>
+          <w:p>
+            <w:pPr>
+              <w:autoSpaceDE w:val="0"/>
+              <w:autoSpaceDN w:val="0"/>
+              <w:adjustRightInd w:val="0"/>
+              <w:rPr>
+                <w:rFonts w:ascii="Consolas" w:hAnsi="Consolas" w:cs="Consolas"/>
+                <w:color w:val="000000"/>
+                <w:sz w:val="19"/>
+                <w:szCs w:val="19"/>
+                <w:highlight w:val="white"/>
+              </w:rPr>
+            </w:pPr>
+          </w:p>
+          <w:p>
+            <w:pPr>
+              <w:autoSpaceDE w:val="0"/>
+              <w:autoSpaceDN w:val="0"/>
+              <w:adjustRightInd w:val="0"/>
+              <w:rPr>
+                <w:rFonts w:ascii="Consolas" w:hAnsi="Consolas" w:cs="Consolas"/>
+                <w:color w:val="000000"/>
+                <w:sz w:val="19"/>
+                <w:szCs w:val="19"/>
+                <w:highlight w:val="white"/>
+              </w:rPr>
+            </w:pPr>
+          </w:p>
+          <w:p>
+            <w:pPr>
+              <w:autoSpaceDE w:val="0"/>
+              <w:autoSpaceDN w:val="0"/>
+              <w:adjustRightInd w:val="0"/>
+              <w:rPr>
+                <w:rFonts w:ascii="Consolas" w:hAnsi="Consolas" w:cs="Consolas"/>
+                <w:color w:val="000000"/>
+                <w:sz w:val="19"/>
+                <w:szCs w:val="19"/>
+                <w:highlight w:val="white"/>
+              </w:rPr>
+            </w:pPr>
+            <w:r>
+              <w:rPr>
+                <w:rFonts w:ascii="Consolas" w:hAnsi="Consolas" w:cs="Consolas"/>
+                <w:color w:val="000000"/>
+                <w:sz w:val="19"/>
+                <w:szCs w:val="19"/>
+                <w:highlight w:val="white"/>
+              </w:rPr>
+              <w:t xml:space="preserve">        </w:t>
+            </w:r>
+            <w:r>
+              <w:rPr>
+                <w:rFonts w:ascii="Consolas" w:hAnsi="Consolas" w:cs="Consolas"/>
+                <w:color w:val="0000FF"/>
+                <w:sz w:val="19"/>
+                <w:szCs w:val="19"/>
+                <w:highlight w:val="white"/>
+              </w:rPr>
+              <w:t>void</w:t>
+            </w:r>
+            <w:r>
+              <w:rPr>
+                <w:rFonts w:ascii="Consolas" w:hAnsi="Consolas" w:cs="Consolas"/>
+                <w:color w:val="000000"/>
+                <w:sz w:val="19"/>
+                <w:szCs w:val="19"/>
+                <w:highlight w:val="white"/>
+              </w:rPr>
+              <w:t xml:space="preserve"> run()</w:t>
+            </w:r>
+          </w:p>
+          <w:p>
+            <w:pPr>
+              <w:autoSpaceDE w:val="0"/>
+              <w:autoSpaceDN w:val="0"/>
+              <w:adjustRightInd w:val="0"/>
+              <w:rPr>
+                <w:rFonts w:ascii="Consolas" w:hAnsi="Consolas" w:cs="Consolas"/>
+                <w:color w:val="000000"/>
+                <w:sz w:val="19"/>
+                <w:szCs w:val="19"/>
+                <w:highlight w:val="white"/>
+              </w:rPr>
+            </w:pPr>
+            <w:r>
+              <w:rPr>
+                <w:rFonts w:ascii="Consolas" w:hAnsi="Consolas" w:cs="Consolas"/>
+                <w:color w:val="000000"/>
+                <w:sz w:val="19"/>
+                <w:szCs w:val="19"/>
+                <w:highlight w:val="white"/>
+              </w:rPr>
+              <w:t xml:space="preserve">        {</w:t>
+            </w:r>
+          </w:p>
+          <w:p>
+            <w:pPr>
+              <w:autoSpaceDE w:val="0"/>
+              <w:autoSpaceDN w:val="0"/>
+              <w:adjustRightInd w:val="0"/>
+              <w:rPr>
+                <w:rFonts w:ascii="Consolas" w:hAnsi="Consolas" w:cs="Consolas"/>
+                <w:color w:val="000000"/>
+                <w:sz w:val="19"/>
+                <w:szCs w:val="19"/>
+                <w:highlight w:val="white"/>
+              </w:rPr>
+            </w:pPr>
+            <w:r>
+              <w:rPr>
+                <w:rFonts w:ascii="Consolas" w:hAnsi="Consolas" w:cs="Consolas"/>
+                <w:color w:val="000000"/>
+                <w:sz w:val="19"/>
+                <w:szCs w:val="19"/>
+                <w:highlight w:val="white"/>
+              </w:rPr>
+              <w:t xml:space="preserve">            </w:t>
+            </w:r>
+            <w:proofErr w:type="spellStart"/>
+            <w:r>
+              <w:rPr>
+                <w:rFonts w:ascii="Consolas" w:hAnsi="Consolas" w:cs="Consolas"/>
+                <w:color w:val="0000FF"/>
+                <w:sz w:val="19"/>
+                <w:szCs w:val="19"/>
+                <w:highlight w:val="white"/>
+              </w:rPr>
+              <w:t>int</w:t>
+            </w:r>
+            <w:proofErr w:type="spellEnd"/>
+            <w:r>
+              <w:rPr>
+                <w:rFonts w:ascii="Consolas" w:hAnsi="Consolas" w:cs="Consolas"/>
+                <w:color w:val="000000"/>
+                <w:sz w:val="19"/>
+                <w:szCs w:val="19"/>
+                <w:highlight w:val="white"/>
+              </w:rPr>
+              <w:t xml:space="preserve"> choice = 0;</w:t>
+            </w:r>
+          </w:p>
+          <w:p>
+            <w:pPr>
+              <w:autoSpaceDE w:val="0"/>
+              <w:autoSpaceDN w:val="0"/>
+              <w:adjustRightInd w:val="0"/>
+              <w:rPr>
+                <w:rFonts w:ascii="Consolas" w:hAnsi="Consolas" w:cs="Consolas"/>
+                <w:color w:val="000000"/>
+                <w:sz w:val="19"/>
+                <w:szCs w:val="19"/>
+                <w:highlight w:val="white"/>
+              </w:rPr>
+            </w:pPr>
+          </w:p>
+          <w:p>
+            <w:pPr>
+              <w:autoSpaceDE w:val="0"/>
+              <w:autoSpaceDN w:val="0"/>
+              <w:adjustRightInd w:val="0"/>
+              <w:rPr>
+                <w:rFonts w:ascii="Consolas" w:hAnsi="Consolas" w:cs="Consolas"/>
+                <w:color w:val="000000"/>
+                <w:sz w:val="19"/>
+                <w:szCs w:val="19"/>
+                <w:highlight w:val="white"/>
+              </w:rPr>
+            </w:pPr>
+            <w:r>
+              <w:rPr>
+                <w:rFonts w:ascii="Consolas" w:hAnsi="Consolas" w:cs="Consolas"/>
+                <w:color w:val="000000"/>
+                <w:sz w:val="19"/>
+                <w:szCs w:val="19"/>
+                <w:highlight w:val="white"/>
+              </w:rPr>
+              <w:t xml:space="preserve">            </w:t>
+            </w:r>
+            <w:proofErr w:type="spellStart"/>
+            <w:r>
+              <w:rPr>
+                <w:rFonts w:ascii="Consolas" w:hAnsi="Consolas" w:cs="Consolas"/>
+                <w:color w:val="000000"/>
+                <w:sz w:val="19"/>
+                <w:szCs w:val="19"/>
+                <w:highlight w:val="white"/>
+              </w:rPr>
+              <w:t>WritePrompt</w:t>
+            </w:r>
+            <w:proofErr w:type="spellEnd"/>
+            <w:r>
+              <w:rPr>
+                <w:rFonts w:ascii="Consolas" w:hAnsi="Consolas" w:cs="Consolas"/>
+                <w:color w:val="000000"/>
+                <w:sz w:val="19"/>
+                <w:szCs w:val="19"/>
+                <w:highlight w:val="white"/>
+              </w:rPr>
+              <w:t xml:space="preserve">(); </w:t>
+            </w:r>
+            <w:r>
+              <w:rPr>
+                <w:rFonts w:ascii="Consolas" w:hAnsi="Consolas" w:cs="Consolas"/>
+                <w:color w:val="008000"/>
+                <w:sz w:val="19"/>
+                <w:szCs w:val="19"/>
+                <w:highlight w:val="white"/>
+              </w:rPr>
+              <w:t>//Fixed Error 1 in function declarations</w:t>
+            </w:r>
+          </w:p>
+          <w:p>
+            <w:pPr>
+              <w:autoSpaceDE w:val="0"/>
+              <w:autoSpaceDN w:val="0"/>
+              <w:adjustRightInd w:val="0"/>
+              <w:rPr>
+                <w:rFonts w:ascii="Consolas" w:hAnsi="Consolas" w:cs="Consolas"/>
+                <w:color w:val="000000"/>
+                <w:sz w:val="19"/>
+                <w:szCs w:val="19"/>
+                <w:highlight w:val="white"/>
+              </w:rPr>
+            </w:pPr>
+            <w:r>
+              <w:rPr>
+                <w:rFonts w:ascii="Consolas" w:hAnsi="Consolas" w:cs="Consolas"/>
+                <w:color w:val="000000"/>
+                <w:sz w:val="19"/>
+                <w:szCs w:val="19"/>
+                <w:highlight w:val="white"/>
+              </w:rPr>
+              <w:t xml:space="preserve">            choice = </w:t>
+            </w:r>
+            <w:proofErr w:type="spellStart"/>
+            <w:r>
+              <w:rPr>
+                <w:rFonts w:ascii="Consolas" w:hAnsi="Consolas" w:cs="Consolas"/>
+                <w:color w:val="000000"/>
+                <w:sz w:val="19"/>
+                <w:szCs w:val="19"/>
+                <w:highlight w:val="white"/>
+              </w:rPr>
+              <w:t>ReadChoice</w:t>
+            </w:r>
+            <w:proofErr w:type="spellEnd"/>
+            <w:r>
+              <w:rPr>
+                <w:rFonts w:ascii="Consolas" w:hAnsi="Consolas" w:cs="Consolas"/>
+                <w:color w:val="000000"/>
+                <w:sz w:val="19"/>
+                <w:szCs w:val="19"/>
+                <w:highlight w:val="white"/>
+              </w:rPr>
+              <w:t>();</w:t>
+            </w:r>
+          </w:p>
+          <w:p>
+            <w:pPr>
+              <w:autoSpaceDE w:val="0"/>
+              <w:autoSpaceDN w:val="0"/>
+              <w:adjustRightInd w:val="0"/>
+              <w:rPr>
+                <w:rFonts w:ascii="Consolas" w:hAnsi="Consolas" w:cs="Consolas"/>
+                <w:color w:val="000000"/>
+                <w:sz w:val="19"/>
+                <w:szCs w:val="19"/>
+                <w:highlight w:val="white"/>
+              </w:rPr>
+            </w:pPr>
+            <w:r>
+              <w:rPr>
+                <w:rFonts w:ascii="Consolas" w:hAnsi="Consolas" w:cs="Consolas"/>
+                <w:color w:val="000000"/>
+                <w:sz w:val="19"/>
+                <w:szCs w:val="19"/>
+                <w:highlight w:val="white"/>
+              </w:rPr>
+              <w:t xml:space="preserve">            </w:t>
+            </w:r>
+            <w:proofErr w:type="spellStart"/>
+            <w:r>
+              <w:rPr>
+                <w:rFonts w:ascii="Consolas" w:hAnsi="Consolas" w:cs="Consolas"/>
+                <w:color w:val="000000"/>
+                <w:sz w:val="19"/>
+                <w:szCs w:val="19"/>
+                <w:highlight w:val="white"/>
+              </w:rPr>
+              <w:t>WriteChoice</w:t>
+            </w:r>
+            <w:proofErr w:type="spellEnd"/>
+            <w:r>
+              <w:rPr>
+                <w:rFonts w:ascii="Consolas" w:hAnsi="Consolas" w:cs="Consolas"/>
+                <w:color w:val="000000"/>
+                <w:sz w:val="19"/>
+                <w:szCs w:val="19"/>
+                <w:highlight w:val="white"/>
+              </w:rPr>
+              <w:t>(choice);</w:t>
+            </w:r>
+          </w:p>
+          <w:p>
+            <w:pPr>
+              <w:autoSpaceDE w:val="0"/>
+              <w:autoSpaceDN w:val="0"/>
+              <w:adjustRightInd w:val="0"/>
+              <w:rPr>
+                <w:rFonts w:ascii="Consolas" w:hAnsi="Consolas" w:cs="Consolas"/>
+                <w:color w:val="000000"/>
+                <w:sz w:val="19"/>
+                <w:szCs w:val="19"/>
+                <w:highlight w:val="white"/>
+              </w:rPr>
+            </w:pPr>
+          </w:p>
+          <w:p>
+            <w:pPr>
+              <w:autoSpaceDE w:val="0"/>
+              <w:autoSpaceDN w:val="0"/>
+              <w:adjustRightInd w:val="0"/>
+              <w:rPr>
+                <w:rFonts w:ascii="Consolas" w:hAnsi="Consolas" w:cs="Consolas"/>
+                <w:color w:val="000000"/>
+                <w:sz w:val="19"/>
+                <w:szCs w:val="19"/>
+                <w:highlight w:val="white"/>
+              </w:rPr>
+            </w:pPr>
+            <w:r>
+              <w:rPr>
+                <w:rFonts w:ascii="Consolas" w:hAnsi="Consolas" w:cs="Consolas"/>
+                <w:color w:val="000000"/>
+                <w:sz w:val="19"/>
+                <w:szCs w:val="19"/>
+                <w:highlight w:val="white"/>
+              </w:rPr>
+              <w:t xml:space="preserve">        }</w:t>
+            </w:r>
+          </w:p>
+          <w:p>
+            <w:pPr>
+              <w:autoSpaceDE w:val="0"/>
+              <w:autoSpaceDN w:val="0"/>
+              <w:adjustRightInd w:val="0"/>
+              <w:rPr>
+                <w:rFonts w:ascii="Consolas" w:hAnsi="Consolas" w:cs="Consolas"/>
+                <w:color w:val="000000"/>
+                <w:sz w:val="19"/>
+                <w:szCs w:val="19"/>
+                <w:highlight w:val="white"/>
+              </w:rPr>
+            </w:pPr>
+          </w:p>
+          <w:p>
+            <w:pPr>
+              <w:autoSpaceDE w:val="0"/>
+              <w:autoSpaceDN w:val="0"/>
+              <w:adjustRightInd w:val="0"/>
+              <w:rPr>
+                <w:rFonts w:ascii="Consolas" w:hAnsi="Consolas" w:cs="Consolas"/>
+                <w:color w:val="000000"/>
+                <w:sz w:val="19"/>
+                <w:szCs w:val="19"/>
+                <w:highlight w:val="white"/>
+              </w:rPr>
+            </w:pPr>
+            <w:r>
+              <w:rPr>
+                <w:rFonts w:ascii="Consolas" w:hAnsi="Consolas" w:cs="Consolas"/>
+                <w:color w:val="000000"/>
+                <w:sz w:val="19"/>
+                <w:szCs w:val="19"/>
+                <w:highlight w:val="white"/>
+              </w:rPr>
+              <w:t xml:space="preserve">        </w:t>
+            </w:r>
+            <w:proofErr w:type="gramStart"/>
+            <w:r>
+              <w:rPr>
+                <w:rFonts w:ascii="Consolas" w:hAnsi="Consolas" w:cs="Consolas"/>
+                <w:color w:val="0000FF"/>
+                <w:sz w:val="19"/>
+                <w:szCs w:val="19"/>
+                <w:highlight w:val="white"/>
+              </w:rPr>
+              <w:t>void</w:t>
+            </w:r>
+            <w:proofErr w:type="gramEnd"/>
+            <w:r>
+              <w:rPr>
+                <w:rFonts w:ascii="Consolas" w:hAnsi="Consolas" w:cs="Consolas"/>
+                <w:color w:val="000000"/>
+                <w:sz w:val="19"/>
+                <w:szCs w:val="19"/>
+                <w:highlight w:val="white"/>
+              </w:rPr>
+              <w:t xml:space="preserve"> </w:t>
+            </w:r>
+            <w:proofErr w:type="spellStart"/>
+            <w:r>
+              <w:rPr>
+                <w:rFonts w:ascii="Consolas" w:hAnsi="Consolas" w:cs="Consolas"/>
+                <w:color w:val="000000"/>
+                <w:sz w:val="19"/>
+                <w:szCs w:val="19"/>
+                <w:highlight w:val="white"/>
+              </w:rPr>
+              <w:t>WritePrompt</w:t>
+            </w:r>
+            <w:proofErr w:type="spellEnd"/>
+            <w:r>
+              <w:rPr>
+                <w:rFonts w:ascii="Consolas" w:hAnsi="Consolas" w:cs="Consolas"/>
+                <w:color w:val="000000"/>
+                <w:sz w:val="19"/>
+                <w:szCs w:val="19"/>
+                <w:highlight w:val="white"/>
+              </w:rPr>
+              <w:t xml:space="preserve">() </w:t>
+            </w:r>
+            <w:r>
+              <w:rPr>
+                <w:rFonts w:ascii="Consolas" w:hAnsi="Consolas" w:cs="Consolas"/>
+                <w:color w:val="008000"/>
+                <w:sz w:val="19"/>
+                <w:szCs w:val="19"/>
+                <w:highlight w:val="white"/>
+              </w:rPr>
+              <w:t>//Error 1: Improperly capitalized function declaration.</w:t>
+            </w:r>
+          </w:p>
+          <w:p>
+            <w:pPr>
+              <w:autoSpaceDE w:val="0"/>
+              <w:autoSpaceDN w:val="0"/>
+              <w:adjustRightInd w:val="0"/>
+              <w:rPr>
+                <w:rFonts w:ascii="Consolas" w:hAnsi="Consolas" w:cs="Consolas"/>
+                <w:color w:val="000000"/>
+                <w:sz w:val="19"/>
+                <w:szCs w:val="19"/>
+                <w:highlight w:val="white"/>
+              </w:rPr>
+            </w:pPr>
+            <w:r>
+              <w:rPr>
+                <w:rFonts w:ascii="Consolas" w:hAnsi="Consolas" w:cs="Consolas"/>
+                <w:color w:val="000000"/>
+                <w:sz w:val="19"/>
+                <w:szCs w:val="19"/>
+                <w:highlight w:val="white"/>
+              </w:rPr>
+              <w:t xml:space="preserve">        {</w:t>
+            </w:r>
+          </w:p>
+          <w:p>
+            <w:pPr>
+              <w:autoSpaceDE w:val="0"/>
+              <w:autoSpaceDN w:val="0"/>
+              <w:adjustRightInd w:val="0"/>
+              <w:rPr>
+                <w:rFonts w:ascii="Consolas" w:hAnsi="Consolas" w:cs="Consolas"/>
+                <w:color w:val="000000"/>
+                <w:sz w:val="19"/>
+                <w:szCs w:val="19"/>
+                <w:highlight w:val="white"/>
+              </w:rPr>
+            </w:pPr>
+            <w:r>
+              <w:rPr>
+                <w:rFonts w:ascii="Consolas" w:hAnsi="Consolas" w:cs="Consolas"/>
+                <w:color w:val="000000"/>
+                <w:sz w:val="19"/>
+                <w:szCs w:val="19"/>
+                <w:highlight w:val="white"/>
+              </w:rPr>
+              <w:t xml:space="preserve">            </w:t>
+            </w:r>
+            <w:proofErr w:type="spellStart"/>
+            <w:r>
+              <w:rPr>
+                <w:rFonts w:ascii="Consolas" w:hAnsi="Consolas" w:cs="Consolas"/>
+                <w:color w:val="2B91AF"/>
+                <w:sz w:val="19"/>
+                <w:szCs w:val="19"/>
+                <w:highlight w:val="white"/>
+              </w:rPr>
+              <w:t>Console</w:t>
+            </w:r>
+            <w:r>
+              <w:rPr>
+                <w:rFonts w:ascii="Consolas" w:hAnsi="Consolas" w:cs="Consolas"/>
+                <w:color w:val="000000"/>
+                <w:sz w:val="19"/>
+                <w:szCs w:val="19"/>
+                <w:highlight w:val="white"/>
+              </w:rPr>
+              <w:t>.WriteLine</w:t>
+            </w:r>
+            <w:proofErr w:type="spellEnd"/>
+            <w:r>
+              <w:rPr>
+                <w:rFonts w:ascii="Consolas" w:hAnsi="Consolas" w:cs="Consolas"/>
+                <w:color w:val="000000"/>
+                <w:sz w:val="19"/>
+                <w:szCs w:val="19"/>
+                <w:highlight w:val="white"/>
+              </w:rPr>
+              <w:t>(</w:t>
+            </w:r>
+            <w:r>
+              <w:rPr>
+                <w:rFonts w:ascii="Consolas" w:hAnsi="Consolas" w:cs="Consolas"/>
+                <w:color w:val="A31515"/>
+                <w:sz w:val="19"/>
+                <w:szCs w:val="19"/>
+                <w:highlight w:val="white"/>
+              </w:rPr>
+              <w:t>"Please select a course for which you want to register by typing the number inside []"</w:t>
+            </w:r>
+            <w:r>
+              <w:rPr>
+                <w:rFonts w:ascii="Consolas" w:hAnsi="Consolas" w:cs="Consolas"/>
+                <w:color w:val="000000"/>
+                <w:sz w:val="19"/>
+                <w:szCs w:val="19"/>
+                <w:highlight w:val="white"/>
+              </w:rPr>
+              <w:t>);</w:t>
+            </w:r>
+          </w:p>
+          <w:p>
+            <w:pPr>
+              <w:autoSpaceDE w:val="0"/>
+              <w:autoSpaceDN w:val="0"/>
+              <w:adjustRightInd w:val="0"/>
+              <w:rPr>
+                <w:rFonts w:ascii="Consolas" w:hAnsi="Consolas" w:cs="Consolas"/>
+                <w:color w:val="000000"/>
+                <w:sz w:val="19"/>
+                <w:szCs w:val="19"/>
+                <w:highlight w:val="white"/>
+              </w:rPr>
+            </w:pPr>
+            <w:r>
+              <w:rPr>
+                <w:rFonts w:ascii="Consolas" w:hAnsi="Consolas" w:cs="Consolas"/>
+                <w:color w:val="000000"/>
+                <w:sz w:val="19"/>
+                <w:szCs w:val="19"/>
+                <w:highlight w:val="white"/>
+              </w:rPr>
+              <w:t xml:space="preserve">            </w:t>
+            </w:r>
+            <w:proofErr w:type="spellStart"/>
+            <w:r>
+              <w:rPr>
+                <w:rFonts w:ascii="Consolas" w:hAnsi="Consolas" w:cs="Consolas"/>
+                <w:color w:val="2B91AF"/>
+                <w:sz w:val="19"/>
+                <w:szCs w:val="19"/>
+                <w:highlight w:val="white"/>
+              </w:rPr>
+              <w:t>Console</w:t>
+            </w:r>
+            <w:r>
+              <w:rPr>
+                <w:rFonts w:ascii="Consolas" w:hAnsi="Consolas" w:cs="Consolas"/>
+                <w:color w:val="000000"/>
+                <w:sz w:val="19"/>
+                <w:szCs w:val="19"/>
+                <w:highlight w:val="white"/>
+              </w:rPr>
+              <w:t>.WriteLine</w:t>
+            </w:r>
+            <w:proofErr w:type="spellEnd"/>
+            <w:r>
+              <w:rPr>
+                <w:rFonts w:ascii="Consolas" w:hAnsi="Consolas" w:cs="Consolas"/>
+                <w:color w:val="000000"/>
+                <w:sz w:val="19"/>
+                <w:szCs w:val="19"/>
+                <w:highlight w:val="white"/>
+              </w:rPr>
+              <w:t>(</w:t>
+            </w:r>
+            <w:r>
+              <w:rPr>
+                <w:rFonts w:ascii="Consolas" w:hAnsi="Consolas" w:cs="Consolas"/>
+                <w:color w:val="A31515"/>
+                <w:sz w:val="19"/>
+                <w:szCs w:val="19"/>
+                <w:highlight w:val="white"/>
+              </w:rPr>
+              <w:t>"[1]IT 145\n[2]IT 200\n[3]IT 201\n[4]IT 270\n[5]IT 315\n[6]IT 328\n[7]IT 330"</w:t>
+            </w:r>
+            <w:r>
+              <w:rPr>
+                <w:rFonts w:ascii="Consolas" w:hAnsi="Consolas" w:cs="Consolas"/>
+                <w:color w:val="000000"/>
+                <w:sz w:val="19"/>
+                <w:szCs w:val="19"/>
+                <w:highlight w:val="white"/>
+              </w:rPr>
+              <w:t>);</w:t>
+            </w:r>
+          </w:p>
+          <w:p>
+            <w:pPr>
+              <w:autoSpaceDE w:val="0"/>
+              <w:autoSpaceDN w:val="0"/>
+              <w:adjustRightInd w:val="0"/>
+              <w:rPr>
+                <w:rFonts w:ascii="Consolas" w:hAnsi="Consolas" w:cs="Consolas"/>
+                <w:color w:val="000000"/>
+                <w:sz w:val="19"/>
+                <w:szCs w:val="19"/>
+                <w:highlight w:val="white"/>
+              </w:rPr>
+            </w:pPr>
+            <w:r>
+              <w:rPr>
+                <w:rFonts w:ascii="Consolas" w:hAnsi="Consolas" w:cs="Consolas"/>
+                <w:color w:val="000000"/>
+                <w:sz w:val="19"/>
+                <w:szCs w:val="19"/>
+                <w:highlight w:val="white"/>
+              </w:rPr>
+              <w:t xml:space="preserve">            </w:t>
+            </w:r>
+            <w:proofErr w:type="spellStart"/>
+            <w:r>
+              <w:rPr>
+                <w:rFonts w:ascii="Consolas" w:hAnsi="Consolas" w:cs="Consolas"/>
+                <w:color w:val="2B91AF"/>
+                <w:sz w:val="19"/>
+                <w:szCs w:val="19"/>
+                <w:highlight w:val="white"/>
+              </w:rPr>
+              <w:t>Console</w:t>
+            </w:r>
+            <w:r>
+              <w:rPr>
+                <w:rFonts w:ascii="Consolas" w:hAnsi="Consolas" w:cs="Consolas"/>
+                <w:color w:val="000000"/>
+                <w:sz w:val="19"/>
+                <w:szCs w:val="19"/>
+                <w:highlight w:val="white"/>
+              </w:rPr>
+              <w:t>.Write</w:t>
+            </w:r>
+            <w:proofErr w:type="spellEnd"/>
+            <w:r>
+              <w:rPr>
+                <w:rFonts w:ascii="Consolas" w:hAnsi="Consolas" w:cs="Consolas"/>
+                <w:color w:val="000000"/>
+                <w:sz w:val="19"/>
+                <w:szCs w:val="19"/>
+                <w:highlight w:val="white"/>
+              </w:rPr>
+              <w:t>(</w:t>
+            </w:r>
+            <w:r>
+              <w:rPr>
+                <w:rFonts w:ascii="Consolas" w:hAnsi="Consolas" w:cs="Consolas"/>
+                <w:color w:val="A31515"/>
+                <w:sz w:val="19"/>
+                <w:szCs w:val="19"/>
+                <w:highlight w:val="white"/>
+              </w:rPr>
+              <w:t>"Enter your choice : "</w:t>
+            </w:r>
+            <w:r>
+              <w:rPr>
+                <w:rFonts w:ascii="Consolas" w:hAnsi="Consolas" w:cs="Consolas"/>
+                <w:color w:val="000000"/>
+                <w:sz w:val="19"/>
+                <w:szCs w:val="19"/>
+                <w:highlight w:val="white"/>
+              </w:rPr>
+              <w:t>);</w:t>
+            </w:r>
+          </w:p>
+          <w:p>
+            <w:pPr>
+              <w:autoSpaceDE w:val="0"/>
+              <w:autoSpaceDN w:val="0"/>
+              <w:adjustRightInd w:val="0"/>
+              <w:rPr>
+                <w:rFonts w:ascii="Consolas" w:hAnsi="Consolas" w:cs="Consolas"/>
+                <w:color w:val="000000"/>
+                <w:sz w:val="19"/>
+                <w:szCs w:val="19"/>
+                <w:highlight w:val="white"/>
+              </w:rPr>
+            </w:pPr>
+            <w:r>
+              <w:rPr>
+                <w:rFonts w:ascii="Consolas" w:hAnsi="Consolas" w:cs="Consolas"/>
+                <w:color w:val="000000"/>
+                <w:sz w:val="19"/>
+                <w:szCs w:val="19"/>
+                <w:highlight w:val="white"/>
+              </w:rPr>
+              <w:lastRenderedPageBreak/>
+              <w:t xml:space="preserve">        }</w:t>
+            </w:r>
+          </w:p>
+          <w:p>
+            <w:pPr>
+              <w:autoSpaceDE w:val="0"/>
+              <w:autoSpaceDN w:val="0"/>
+              <w:adjustRightInd w:val="0"/>
+              <w:rPr>
+                <w:rFonts w:ascii="Consolas" w:hAnsi="Consolas" w:cs="Consolas"/>
+                <w:color w:val="000000"/>
+                <w:sz w:val="19"/>
+                <w:szCs w:val="19"/>
+                <w:highlight w:val="white"/>
+              </w:rPr>
+            </w:pPr>
+            <w:r>
+              <w:rPr>
+                <w:rFonts w:ascii="Consolas" w:hAnsi="Consolas" w:cs="Consolas"/>
+                <w:color w:val="000000"/>
+                <w:sz w:val="19"/>
+                <w:szCs w:val="19"/>
+                <w:highlight w:val="white"/>
+              </w:rPr>
+              <w:t xml:space="preserve">     </w:t>
+            </w:r>
+          </w:p>
+          <w:p>
+            <w:pPr>
+              <w:autoSpaceDE w:val="0"/>
+              <w:autoSpaceDN w:val="0"/>
+              <w:adjustRightInd w:val="0"/>
+              <w:rPr>
+                <w:rFonts w:ascii="Consolas" w:hAnsi="Consolas" w:cs="Consolas"/>
+                <w:color w:val="000000"/>
+                <w:sz w:val="19"/>
+                <w:szCs w:val="19"/>
+                <w:highlight w:val="white"/>
+              </w:rPr>
+            </w:pPr>
+            <w:r>
+              <w:rPr>
+                <w:rFonts w:ascii="Consolas" w:hAnsi="Consolas" w:cs="Consolas"/>
+                <w:color w:val="000000"/>
+                <w:sz w:val="19"/>
+                <w:szCs w:val="19"/>
+                <w:highlight w:val="white"/>
+              </w:rPr>
+              <w:t xml:space="preserve">        </w:t>
+            </w:r>
+            <w:proofErr w:type="spellStart"/>
+            <w:r>
+              <w:rPr>
+                <w:rFonts w:ascii="Consolas" w:hAnsi="Consolas" w:cs="Consolas"/>
+                <w:color w:val="0000FF"/>
+                <w:sz w:val="19"/>
+                <w:szCs w:val="19"/>
+                <w:highlight w:val="white"/>
+              </w:rPr>
+              <w:t>int</w:t>
+            </w:r>
+            <w:proofErr w:type="spellEnd"/>
+            <w:r>
+              <w:rPr>
+                <w:rFonts w:ascii="Consolas" w:hAnsi="Consolas" w:cs="Consolas"/>
+                <w:color w:val="000000"/>
+                <w:sz w:val="19"/>
+                <w:szCs w:val="19"/>
+                <w:highlight w:val="white"/>
+              </w:rPr>
+              <w:t xml:space="preserve"> </w:t>
+            </w:r>
+            <w:proofErr w:type="spellStart"/>
+            <w:r>
+              <w:rPr>
+                <w:rFonts w:ascii="Consolas" w:hAnsi="Consolas" w:cs="Consolas"/>
+                <w:color w:val="000000"/>
+                <w:sz w:val="19"/>
+                <w:szCs w:val="19"/>
+                <w:highlight w:val="white"/>
+              </w:rPr>
+              <w:t>ReadChoice</w:t>
+            </w:r>
+            <w:proofErr w:type="spellEnd"/>
+            <w:r>
+              <w:rPr>
+                <w:rFonts w:ascii="Consolas" w:hAnsi="Consolas" w:cs="Consolas"/>
+                <w:color w:val="000000"/>
+                <w:sz w:val="19"/>
+                <w:szCs w:val="19"/>
+                <w:highlight w:val="white"/>
+              </w:rPr>
+              <w:t>()</w:t>
+            </w:r>
+          </w:p>
+          <w:p>
+            <w:pPr>
+              <w:autoSpaceDE w:val="0"/>
+              <w:autoSpaceDN w:val="0"/>
+              <w:adjustRightInd w:val="0"/>
+              <w:rPr>
+                <w:rFonts w:ascii="Consolas" w:hAnsi="Consolas" w:cs="Consolas"/>
+                <w:color w:val="000000"/>
+                <w:sz w:val="19"/>
+                <w:szCs w:val="19"/>
+                <w:highlight w:val="white"/>
+              </w:rPr>
+            </w:pPr>
+            <w:r>
+              <w:rPr>
+                <w:rFonts w:ascii="Consolas" w:hAnsi="Consolas" w:cs="Consolas"/>
+                <w:color w:val="000000"/>
+                <w:sz w:val="19"/>
+                <w:szCs w:val="19"/>
+                <w:highlight w:val="white"/>
+              </w:rPr>
+              <w:t xml:space="preserve">        {</w:t>
+            </w:r>
+          </w:p>
+          <w:p>
+            <w:pPr>
+              <w:autoSpaceDE w:val="0"/>
+              <w:autoSpaceDN w:val="0"/>
+              <w:adjustRightInd w:val="0"/>
+              <w:rPr>
+                <w:rFonts w:ascii="Consolas" w:hAnsi="Consolas" w:cs="Consolas"/>
+                <w:color w:val="000000"/>
+                <w:sz w:val="19"/>
+                <w:szCs w:val="19"/>
+                <w:highlight w:val="white"/>
+              </w:rPr>
+            </w:pPr>
+            <w:r>
+              <w:rPr>
+                <w:rFonts w:ascii="Consolas" w:hAnsi="Consolas" w:cs="Consolas"/>
+                <w:color w:val="000000"/>
+                <w:sz w:val="19"/>
+                <w:szCs w:val="19"/>
+                <w:highlight w:val="white"/>
+              </w:rPr>
+              <w:t xml:space="preserve">            </w:t>
+            </w:r>
+            <w:r>
+              <w:rPr>
+                <w:rFonts w:ascii="Consolas" w:hAnsi="Consolas" w:cs="Consolas"/>
+                <w:color w:val="0000FF"/>
+                <w:sz w:val="19"/>
+                <w:szCs w:val="19"/>
+                <w:highlight w:val="white"/>
+              </w:rPr>
+              <w:t>string</w:t>
+            </w:r>
+            <w:r>
+              <w:rPr>
+                <w:rFonts w:ascii="Consolas" w:hAnsi="Consolas" w:cs="Consolas"/>
+                <w:color w:val="000000"/>
+                <w:sz w:val="19"/>
+                <w:szCs w:val="19"/>
+                <w:highlight w:val="white"/>
+              </w:rPr>
+              <w:t xml:space="preserve"> s = </w:t>
+            </w:r>
+            <w:r>
+              <w:rPr>
+                <w:rFonts w:ascii="Consolas" w:hAnsi="Consolas" w:cs="Consolas"/>
+                <w:color w:val="A31515"/>
+                <w:sz w:val="19"/>
+                <w:szCs w:val="19"/>
+                <w:highlight w:val="white"/>
+              </w:rPr>
+              <w:t>""</w:t>
+            </w:r>
+            <w:r>
+              <w:rPr>
+                <w:rFonts w:ascii="Consolas" w:hAnsi="Consolas" w:cs="Consolas"/>
+                <w:color w:val="000000"/>
+                <w:sz w:val="19"/>
+                <w:szCs w:val="19"/>
+                <w:highlight w:val="white"/>
+              </w:rPr>
+              <w:t>;</w:t>
+            </w:r>
+          </w:p>
+          <w:p>
+            <w:pPr>
+              <w:autoSpaceDE w:val="0"/>
+              <w:autoSpaceDN w:val="0"/>
+              <w:adjustRightInd w:val="0"/>
+              <w:rPr>
+                <w:rFonts w:ascii="Consolas" w:hAnsi="Consolas" w:cs="Consolas"/>
+                <w:color w:val="000000"/>
+                <w:sz w:val="19"/>
+                <w:szCs w:val="19"/>
+                <w:highlight w:val="white"/>
+              </w:rPr>
+            </w:pPr>
+            <w:r>
+              <w:rPr>
+                <w:rFonts w:ascii="Consolas" w:hAnsi="Consolas" w:cs="Consolas"/>
+                <w:color w:val="000000"/>
+                <w:sz w:val="19"/>
+                <w:szCs w:val="19"/>
+                <w:highlight w:val="white"/>
+              </w:rPr>
+              <w:t xml:space="preserve">            </w:t>
+            </w:r>
+            <w:proofErr w:type="spellStart"/>
+            <w:r>
+              <w:rPr>
+                <w:rFonts w:ascii="Consolas" w:hAnsi="Consolas" w:cs="Consolas"/>
+                <w:color w:val="0000FF"/>
+                <w:sz w:val="19"/>
+                <w:szCs w:val="19"/>
+                <w:highlight w:val="white"/>
+              </w:rPr>
+              <w:t>bool</w:t>
+            </w:r>
+            <w:proofErr w:type="spellEnd"/>
+            <w:r>
+              <w:rPr>
+                <w:rFonts w:ascii="Consolas" w:hAnsi="Consolas" w:cs="Consolas"/>
+                <w:color w:val="000000"/>
+                <w:sz w:val="19"/>
+                <w:szCs w:val="19"/>
+                <w:highlight w:val="white"/>
+              </w:rPr>
+              <w:t xml:space="preserve"> success;</w:t>
+            </w:r>
+          </w:p>
+          <w:p>
+            <w:pPr>
+              <w:autoSpaceDE w:val="0"/>
+              <w:autoSpaceDN w:val="0"/>
+              <w:adjustRightInd w:val="0"/>
+              <w:rPr>
+                <w:rFonts w:ascii="Consolas" w:hAnsi="Consolas" w:cs="Consolas"/>
+                <w:color w:val="000000"/>
+                <w:sz w:val="19"/>
+                <w:szCs w:val="19"/>
+                <w:highlight w:val="white"/>
+              </w:rPr>
+            </w:pPr>
+            <w:r>
+              <w:rPr>
+                <w:rFonts w:ascii="Consolas" w:hAnsi="Consolas" w:cs="Consolas"/>
+                <w:color w:val="000000"/>
+                <w:sz w:val="19"/>
+                <w:szCs w:val="19"/>
+                <w:highlight w:val="white"/>
+              </w:rPr>
+              <w:t xml:space="preserve">            </w:t>
+            </w:r>
+            <w:proofErr w:type="spellStart"/>
+            <w:r>
+              <w:rPr>
+                <w:rFonts w:ascii="Consolas" w:hAnsi="Consolas" w:cs="Consolas"/>
+                <w:color w:val="0000FF"/>
+                <w:sz w:val="19"/>
+                <w:szCs w:val="19"/>
+                <w:highlight w:val="white"/>
+              </w:rPr>
+              <w:t>int</w:t>
+            </w:r>
+            <w:proofErr w:type="spellEnd"/>
+            <w:r>
+              <w:rPr>
+                <w:rFonts w:ascii="Consolas" w:hAnsi="Consolas" w:cs="Consolas"/>
+                <w:color w:val="000000"/>
+                <w:sz w:val="19"/>
+                <w:szCs w:val="19"/>
+                <w:highlight w:val="white"/>
+              </w:rPr>
+              <w:t xml:space="preserve"> result;</w:t>
+            </w:r>
+          </w:p>
+          <w:p>
+            <w:pPr>
+              <w:autoSpaceDE w:val="0"/>
+              <w:autoSpaceDN w:val="0"/>
+              <w:adjustRightInd w:val="0"/>
+              <w:rPr>
+                <w:rFonts w:ascii="Consolas" w:hAnsi="Consolas" w:cs="Consolas"/>
+                <w:color w:val="000000"/>
+                <w:sz w:val="19"/>
+                <w:szCs w:val="19"/>
+                <w:highlight w:val="white"/>
+              </w:rPr>
+            </w:pPr>
+          </w:p>
+          <w:p>
+            <w:pPr>
+              <w:autoSpaceDE w:val="0"/>
+              <w:autoSpaceDN w:val="0"/>
+              <w:adjustRightInd w:val="0"/>
+              <w:rPr>
+                <w:rFonts w:ascii="Consolas" w:hAnsi="Consolas" w:cs="Consolas"/>
+                <w:color w:val="000000"/>
+                <w:sz w:val="19"/>
+                <w:szCs w:val="19"/>
+                <w:highlight w:val="white"/>
+              </w:rPr>
+            </w:pPr>
+            <w:r>
+              <w:rPr>
+                <w:rFonts w:ascii="Consolas" w:hAnsi="Consolas" w:cs="Consolas"/>
+                <w:color w:val="000000"/>
+                <w:sz w:val="19"/>
+                <w:szCs w:val="19"/>
+                <w:highlight w:val="white"/>
+              </w:rPr>
+              <w:t xml:space="preserve">            s = </w:t>
+            </w:r>
+            <w:proofErr w:type="spellStart"/>
+            <w:r>
+              <w:rPr>
+                <w:rFonts w:ascii="Consolas" w:hAnsi="Consolas" w:cs="Consolas"/>
+                <w:color w:val="2B91AF"/>
+                <w:sz w:val="19"/>
+                <w:szCs w:val="19"/>
+                <w:highlight w:val="white"/>
+              </w:rPr>
+              <w:t>Console</w:t>
+            </w:r>
+            <w:r>
+              <w:rPr>
+                <w:rFonts w:ascii="Consolas" w:hAnsi="Consolas" w:cs="Consolas"/>
+                <w:color w:val="000000"/>
+                <w:sz w:val="19"/>
+                <w:szCs w:val="19"/>
+                <w:highlight w:val="white"/>
+              </w:rPr>
+              <w:t>.ReadLine</w:t>
+            </w:r>
+            <w:proofErr w:type="spellEnd"/>
+            <w:r>
+              <w:rPr>
+                <w:rFonts w:ascii="Consolas" w:hAnsi="Consolas" w:cs="Consolas"/>
+                <w:color w:val="000000"/>
+                <w:sz w:val="19"/>
+                <w:szCs w:val="19"/>
+                <w:highlight w:val="white"/>
+              </w:rPr>
+              <w:t>();</w:t>
+            </w:r>
+          </w:p>
+          <w:p>
+            <w:pPr>
+              <w:autoSpaceDE w:val="0"/>
+              <w:autoSpaceDN w:val="0"/>
+              <w:adjustRightInd w:val="0"/>
+              <w:rPr>
+                <w:rFonts w:ascii="Consolas" w:hAnsi="Consolas" w:cs="Consolas"/>
+                <w:color w:val="000000"/>
+                <w:sz w:val="19"/>
+                <w:szCs w:val="19"/>
+                <w:highlight w:val="white"/>
+              </w:rPr>
+            </w:pPr>
+          </w:p>
+          <w:p>
+            <w:pPr>
+              <w:autoSpaceDE w:val="0"/>
+              <w:autoSpaceDN w:val="0"/>
+              <w:adjustRightInd w:val="0"/>
+              <w:rPr>
+                <w:rFonts w:ascii="Consolas" w:hAnsi="Consolas" w:cs="Consolas"/>
+                <w:color w:val="000000"/>
+                <w:sz w:val="19"/>
+                <w:szCs w:val="19"/>
+                <w:highlight w:val="white"/>
+              </w:rPr>
+            </w:pPr>
+            <w:r>
+              <w:rPr>
+                <w:rFonts w:ascii="Consolas" w:hAnsi="Consolas" w:cs="Consolas"/>
+                <w:color w:val="000000"/>
+                <w:sz w:val="19"/>
+                <w:szCs w:val="19"/>
+                <w:highlight w:val="white"/>
+              </w:rPr>
+              <w:t xml:space="preserve">            </w:t>
+            </w:r>
+            <w:r>
+              <w:rPr>
+                <w:rFonts w:ascii="Consolas" w:hAnsi="Consolas" w:cs="Consolas"/>
+                <w:color w:val="008000"/>
+                <w:sz w:val="19"/>
+                <w:szCs w:val="19"/>
+                <w:highlight w:val="white"/>
+              </w:rPr>
+              <w:t xml:space="preserve">//Attempting </w:t>
+            </w:r>
+            <w:proofErr w:type="spellStart"/>
+            <w:r>
+              <w:rPr>
+                <w:rFonts w:ascii="Consolas" w:hAnsi="Consolas" w:cs="Consolas"/>
+                <w:color w:val="008000"/>
+                <w:sz w:val="19"/>
+                <w:szCs w:val="19"/>
+                <w:highlight w:val="white"/>
+              </w:rPr>
+              <w:t>TryParse</w:t>
+            </w:r>
+            <w:proofErr w:type="spellEnd"/>
+            <w:r>
+              <w:rPr>
+                <w:rFonts w:ascii="Consolas" w:hAnsi="Consolas" w:cs="Consolas"/>
+                <w:color w:val="008000"/>
+                <w:sz w:val="19"/>
+                <w:szCs w:val="19"/>
+                <w:highlight w:val="white"/>
+              </w:rPr>
+              <w:t xml:space="preserve"> to check for </w:t>
+            </w:r>
+            <w:proofErr w:type="spellStart"/>
+            <w:r>
+              <w:rPr>
+                <w:rFonts w:ascii="Consolas" w:hAnsi="Consolas" w:cs="Consolas"/>
+                <w:color w:val="008000"/>
+                <w:sz w:val="19"/>
+                <w:szCs w:val="19"/>
+                <w:highlight w:val="white"/>
+              </w:rPr>
+              <w:t>int</w:t>
+            </w:r>
+            <w:proofErr w:type="spellEnd"/>
+            <w:r>
+              <w:rPr>
+                <w:rFonts w:ascii="Consolas" w:hAnsi="Consolas" w:cs="Consolas"/>
+                <w:color w:val="008000"/>
+                <w:sz w:val="19"/>
+                <w:szCs w:val="19"/>
+                <w:highlight w:val="white"/>
+              </w:rPr>
+              <w:t xml:space="preserve"> (Still classified under error 4)</w:t>
+            </w:r>
+          </w:p>
+          <w:p>
+            <w:pPr>
+              <w:autoSpaceDE w:val="0"/>
+              <w:autoSpaceDN w:val="0"/>
+              <w:adjustRightInd w:val="0"/>
+              <w:rPr>
+                <w:rFonts w:ascii="Consolas" w:hAnsi="Consolas" w:cs="Consolas"/>
+                <w:color w:val="000000"/>
+                <w:sz w:val="19"/>
+                <w:szCs w:val="19"/>
+                <w:highlight w:val="white"/>
+              </w:rPr>
+            </w:pPr>
+            <w:r>
+              <w:rPr>
+                <w:rFonts w:ascii="Consolas" w:hAnsi="Consolas" w:cs="Consolas"/>
+                <w:color w:val="000000"/>
+                <w:sz w:val="19"/>
+                <w:szCs w:val="19"/>
+                <w:highlight w:val="white"/>
+              </w:rPr>
+              <w:t xml:space="preserve">            success = </w:t>
+            </w:r>
+            <w:r>
+              <w:rPr>
+                <w:rFonts w:ascii="Consolas" w:hAnsi="Consolas" w:cs="Consolas"/>
+                <w:color w:val="2B91AF"/>
+                <w:sz w:val="19"/>
+                <w:szCs w:val="19"/>
+                <w:highlight w:val="white"/>
+              </w:rPr>
+              <w:t>Int32</w:t>
+            </w:r>
+            <w:r>
+              <w:rPr>
+                <w:rFonts w:ascii="Consolas" w:hAnsi="Consolas" w:cs="Consolas"/>
+                <w:color w:val="000000"/>
+                <w:sz w:val="19"/>
+                <w:szCs w:val="19"/>
+                <w:highlight w:val="white"/>
+              </w:rPr>
+              <w:t xml:space="preserve">.TryParse(s, </w:t>
+            </w:r>
+            <w:r>
+              <w:rPr>
+                <w:rFonts w:ascii="Consolas" w:hAnsi="Consolas" w:cs="Consolas"/>
+                <w:color w:val="0000FF"/>
+                <w:sz w:val="19"/>
+                <w:szCs w:val="19"/>
+                <w:highlight w:val="white"/>
+              </w:rPr>
+              <w:t>out</w:t>
+            </w:r>
+            <w:r>
+              <w:rPr>
+                <w:rFonts w:ascii="Consolas" w:hAnsi="Consolas" w:cs="Consolas"/>
+                <w:color w:val="000000"/>
+                <w:sz w:val="19"/>
+                <w:szCs w:val="19"/>
+                <w:highlight w:val="white"/>
+              </w:rPr>
+              <w:t xml:space="preserve"> result);</w:t>
+            </w:r>
+          </w:p>
+          <w:p>
+            <w:pPr>
+              <w:autoSpaceDE w:val="0"/>
+              <w:autoSpaceDN w:val="0"/>
+              <w:adjustRightInd w:val="0"/>
+              <w:rPr>
+                <w:rFonts w:ascii="Consolas" w:hAnsi="Consolas" w:cs="Consolas"/>
+                <w:color w:val="000000"/>
+                <w:sz w:val="19"/>
+                <w:szCs w:val="19"/>
+                <w:highlight w:val="white"/>
+              </w:rPr>
+            </w:pPr>
+            <w:r>
+              <w:rPr>
+                <w:rFonts w:ascii="Consolas" w:hAnsi="Consolas" w:cs="Consolas"/>
+                <w:color w:val="000000"/>
+                <w:sz w:val="19"/>
+                <w:szCs w:val="19"/>
+                <w:highlight w:val="white"/>
+              </w:rPr>
+              <w:t xml:space="preserve">            </w:t>
+            </w:r>
+            <w:r>
+              <w:rPr>
+                <w:rFonts w:ascii="Consolas" w:hAnsi="Consolas" w:cs="Consolas"/>
+                <w:color w:val="0000FF"/>
+                <w:sz w:val="19"/>
+                <w:szCs w:val="19"/>
+                <w:highlight w:val="white"/>
+              </w:rPr>
+              <w:t>while</w:t>
+            </w:r>
+            <w:r>
+              <w:rPr>
+                <w:rFonts w:ascii="Consolas" w:hAnsi="Consolas" w:cs="Consolas"/>
+                <w:color w:val="000000"/>
+                <w:sz w:val="19"/>
+                <w:szCs w:val="19"/>
+                <w:highlight w:val="white"/>
+              </w:rPr>
+              <w:t xml:space="preserve">(success != </w:t>
+            </w:r>
+            <w:r>
+              <w:rPr>
+                <w:rFonts w:ascii="Consolas" w:hAnsi="Consolas" w:cs="Consolas"/>
+                <w:color w:val="0000FF"/>
+                <w:sz w:val="19"/>
+                <w:szCs w:val="19"/>
+                <w:highlight w:val="white"/>
+              </w:rPr>
+              <w:t>true</w:t>
+            </w:r>
+            <w:r>
+              <w:rPr>
+                <w:rFonts w:ascii="Consolas" w:hAnsi="Consolas" w:cs="Consolas"/>
+                <w:color w:val="000000"/>
+                <w:sz w:val="19"/>
+                <w:szCs w:val="19"/>
+                <w:highlight w:val="white"/>
+              </w:rPr>
+              <w:t xml:space="preserve">) </w:t>
+            </w:r>
+          </w:p>
+          <w:p>
+            <w:pPr>
+              <w:autoSpaceDE w:val="0"/>
+              <w:autoSpaceDN w:val="0"/>
+              <w:adjustRightInd w:val="0"/>
+              <w:rPr>
+                <w:rFonts w:ascii="Consolas" w:hAnsi="Consolas" w:cs="Consolas"/>
+                <w:color w:val="000000"/>
+                <w:sz w:val="19"/>
+                <w:szCs w:val="19"/>
+                <w:highlight w:val="white"/>
+              </w:rPr>
+            </w:pPr>
+            <w:r>
+              <w:rPr>
+                <w:rFonts w:ascii="Consolas" w:hAnsi="Consolas" w:cs="Consolas"/>
+                <w:color w:val="000000"/>
+                <w:sz w:val="19"/>
+                <w:szCs w:val="19"/>
+                <w:highlight w:val="white"/>
+              </w:rPr>
+              <w:t xml:space="preserve">            {</w:t>
+            </w:r>
+          </w:p>
+          <w:p>
+            <w:pPr>
+              <w:autoSpaceDE w:val="0"/>
+              <w:autoSpaceDN w:val="0"/>
+              <w:adjustRightInd w:val="0"/>
+              <w:rPr>
+                <w:rFonts w:ascii="Consolas" w:hAnsi="Consolas" w:cs="Consolas"/>
+                <w:color w:val="000000"/>
+                <w:sz w:val="19"/>
+                <w:szCs w:val="19"/>
+                <w:highlight w:val="white"/>
+              </w:rPr>
+            </w:pPr>
+            <w:r>
+              <w:rPr>
+                <w:rFonts w:ascii="Consolas" w:hAnsi="Consolas" w:cs="Consolas"/>
+                <w:color w:val="000000"/>
+                <w:sz w:val="19"/>
+                <w:szCs w:val="19"/>
+                <w:highlight w:val="white"/>
+              </w:rPr>
+              <w:t xml:space="preserve">                </w:t>
+            </w:r>
+            <w:proofErr w:type="spellStart"/>
+            <w:proofErr w:type="gramStart"/>
+            <w:r>
+              <w:rPr>
+                <w:rFonts w:ascii="Consolas" w:hAnsi="Consolas" w:cs="Consolas"/>
+                <w:color w:val="2B91AF"/>
+                <w:sz w:val="19"/>
+                <w:szCs w:val="19"/>
+                <w:highlight w:val="white"/>
+              </w:rPr>
+              <w:t>Console</w:t>
+            </w:r>
+            <w:r>
+              <w:rPr>
+                <w:rFonts w:ascii="Consolas" w:hAnsi="Consolas" w:cs="Consolas"/>
+                <w:color w:val="000000"/>
+                <w:sz w:val="19"/>
+                <w:szCs w:val="19"/>
+                <w:highlight w:val="white"/>
+              </w:rPr>
+              <w:t>.WriteLine</w:t>
+            </w:r>
+            <w:proofErr w:type="spellEnd"/>
+            <w:r>
+              <w:rPr>
+                <w:rFonts w:ascii="Consolas" w:hAnsi="Consolas" w:cs="Consolas"/>
+                <w:color w:val="000000"/>
+                <w:sz w:val="19"/>
+                <w:szCs w:val="19"/>
+                <w:highlight w:val="white"/>
+              </w:rPr>
+              <w:t>(</w:t>
+            </w:r>
+            <w:proofErr w:type="gramEnd"/>
+            <w:r>
+              <w:rPr>
+                <w:rFonts w:ascii="Consolas" w:hAnsi="Consolas" w:cs="Consolas"/>
+                <w:color w:val="A31515"/>
+                <w:sz w:val="19"/>
+                <w:szCs w:val="19"/>
+                <w:highlight w:val="white"/>
+              </w:rPr>
+              <w:t>"That is invalid. Please type in the numeric value inside []"</w:t>
+            </w:r>
+            <w:r>
+              <w:rPr>
+                <w:rFonts w:ascii="Consolas" w:hAnsi="Consolas" w:cs="Consolas"/>
+                <w:color w:val="000000"/>
+                <w:sz w:val="19"/>
+                <w:szCs w:val="19"/>
+                <w:highlight w:val="white"/>
+              </w:rPr>
+              <w:t>);</w:t>
+            </w:r>
+          </w:p>
+          <w:p>
+            <w:pPr>
+              <w:autoSpaceDE w:val="0"/>
+              <w:autoSpaceDN w:val="0"/>
+              <w:adjustRightInd w:val="0"/>
+              <w:rPr>
+                <w:rFonts w:ascii="Consolas" w:hAnsi="Consolas" w:cs="Consolas"/>
+                <w:color w:val="000000"/>
+                <w:sz w:val="19"/>
+                <w:szCs w:val="19"/>
+                <w:highlight w:val="white"/>
+              </w:rPr>
+            </w:pPr>
+            <w:r>
+              <w:rPr>
+                <w:rFonts w:ascii="Consolas" w:hAnsi="Consolas" w:cs="Consolas"/>
+                <w:color w:val="000000"/>
+                <w:sz w:val="19"/>
+                <w:szCs w:val="19"/>
+                <w:highlight w:val="white"/>
+              </w:rPr>
+              <w:t xml:space="preserve">                </w:t>
+            </w:r>
+            <w:proofErr w:type="spellStart"/>
+            <w:r>
+              <w:rPr>
+                <w:rFonts w:ascii="Consolas" w:hAnsi="Consolas" w:cs="Consolas"/>
+                <w:color w:val="2B91AF"/>
+                <w:sz w:val="19"/>
+                <w:szCs w:val="19"/>
+                <w:highlight w:val="white"/>
+              </w:rPr>
+              <w:t>Console</w:t>
+            </w:r>
+            <w:r>
+              <w:rPr>
+                <w:rFonts w:ascii="Consolas" w:hAnsi="Consolas" w:cs="Consolas"/>
+                <w:color w:val="000000"/>
+                <w:sz w:val="19"/>
+                <w:szCs w:val="19"/>
+                <w:highlight w:val="white"/>
+              </w:rPr>
+              <w:t>.Write</w:t>
+            </w:r>
+            <w:proofErr w:type="spellEnd"/>
+            <w:r>
+              <w:rPr>
+                <w:rFonts w:ascii="Consolas" w:hAnsi="Consolas" w:cs="Consolas"/>
+                <w:color w:val="000000"/>
+                <w:sz w:val="19"/>
+                <w:szCs w:val="19"/>
+                <w:highlight w:val="white"/>
+              </w:rPr>
+              <w:t>(</w:t>
+            </w:r>
+            <w:r>
+              <w:rPr>
+                <w:rFonts w:ascii="Consolas" w:hAnsi="Consolas" w:cs="Consolas"/>
+                <w:color w:val="A31515"/>
+                <w:sz w:val="19"/>
+                <w:szCs w:val="19"/>
+                <w:highlight w:val="white"/>
+              </w:rPr>
+              <w:t>"Enter your choice : "</w:t>
+            </w:r>
+            <w:r>
+              <w:rPr>
+                <w:rFonts w:ascii="Consolas" w:hAnsi="Consolas" w:cs="Consolas"/>
+                <w:color w:val="000000"/>
+                <w:sz w:val="19"/>
+                <w:szCs w:val="19"/>
+                <w:highlight w:val="white"/>
+              </w:rPr>
+              <w:t>);</w:t>
+            </w:r>
+          </w:p>
+          <w:p>
+            <w:pPr>
+              <w:autoSpaceDE w:val="0"/>
+              <w:autoSpaceDN w:val="0"/>
+              <w:adjustRightInd w:val="0"/>
+              <w:rPr>
+                <w:rFonts w:ascii="Consolas" w:hAnsi="Consolas" w:cs="Consolas"/>
+                <w:color w:val="000000"/>
+                <w:sz w:val="19"/>
+                <w:szCs w:val="19"/>
+                <w:highlight w:val="white"/>
+              </w:rPr>
+            </w:pPr>
+            <w:r>
+              <w:rPr>
+                <w:rFonts w:ascii="Consolas" w:hAnsi="Consolas" w:cs="Consolas"/>
+                <w:color w:val="000000"/>
+                <w:sz w:val="19"/>
+                <w:szCs w:val="19"/>
+                <w:highlight w:val="white"/>
+              </w:rPr>
+              <w:t xml:space="preserve">                s = </w:t>
+            </w:r>
+            <w:proofErr w:type="spellStart"/>
+            <w:r>
+              <w:rPr>
+                <w:rFonts w:ascii="Consolas" w:hAnsi="Consolas" w:cs="Consolas"/>
+                <w:color w:val="2B91AF"/>
+                <w:sz w:val="19"/>
+                <w:szCs w:val="19"/>
+                <w:highlight w:val="white"/>
+              </w:rPr>
+              <w:t>Console</w:t>
+            </w:r>
+            <w:r>
+              <w:rPr>
+                <w:rFonts w:ascii="Consolas" w:hAnsi="Consolas" w:cs="Consolas"/>
+                <w:color w:val="000000"/>
+                <w:sz w:val="19"/>
+                <w:szCs w:val="19"/>
+                <w:highlight w:val="white"/>
+              </w:rPr>
+              <w:t>.ReadLine</w:t>
+            </w:r>
+            <w:proofErr w:type="spellEnd"/>
+            <w:r>
+              <w:rPr>
+                <w:rFonts w:ascii="Consolas" w:hAnsi="Consolas" w:cs="Consolas"/>
+                <w:color w:val="000000"/>
+                <w:sz w:val="19"/>
+                <w:szCs w:val="19"/>
+                <w:highlight w:val="white"/>
+              </w:rPr>
+              <w:t>();</w:t>
+            </w:r>
+          </w:p>
+          <w:p>
+            <w:pPr>
+              <w:autoSpaceDE w:val="0"/>
+              <w:autoSpaceDN w:val="0"/>
+              <w:adjustRightInd w:val="0"/>
+              <w:rPr>
+                <w:rFonts w:ascii="Consolas" w:hAnsi="Consolas" w:cs="Consolas"/>
+                <w:color w:val="000000"/>
+                <w:sz w:val="19"/>
+                <w:szCs w:val="19"/>
+                <w:highlight w:val="white"/>
+              </w:rPr>
+            </w:pPr>
+            <w:r>
+              <w:rPr>
+                <w:rFonts w:ascii="Consolas" w:hAnsi="Consolas" w:cs="Consolas"/>
+                <w:color w:val="000000"/>
+                <w:sz w:val="19"/>
+                <w:szCs w:val="19"/>
+                <w:highlight w:val="white"/>
+              </w:rPr>
+              <w:t xml:space="preserve">                success = </w:t>
+            </w:r>
+            <w:r>
+              <w:rPr>
+                <w:rFonts w:ascii="Consolas" w:hAnsi="Consolas" w:cs="Consolas"/>
+                <w:color w:val="2B91AF"/>
+                <w:sz w:val="19"/>
+                <w:szCs w:val="19"/>
+                <w:highlight w:val="white"/>
+              </w:rPr>
+              <w:t>Int32</w:t>
+            </w:r>
+            <w:r>
+              <w:rPr>
+                <w:rFonts w:ascii="Consolas" w:hAnsi="Consolas" w:cs="Consolas"/>
+                <w:color w:val="000000"/>
+                <w:sz w:val="19"/>
+                <w:szCs w:val="19"/>
+                <w:highlight w:val="white"/>
+              </w:rPr>
+              <w:t xml:space="preserve">.TryParse(s, </w:t>
+            </w:r>
+            <w:r>
+              <w:rPr>
+                <w:rFonts w:ascii="Consolas" w:hAnsi="Consolas" w:cs="Consolas"/>
+                <w:color w:val="0000FF"/>
+                <w:sz w:val="19"/>
+                <w:szCs w:val="19"/>
+                <w:highlight w:val="white"/>
+              </w:rPr>
+              <w:t>out</w:t>
+            </w:r>
+            <w:r>
+              <w:rPr>
+                <w:rFonts w:ascii="Consolas" w:hAnsi="Consolas" w:cs="Consolas"/>
+                <w:color w:val="000000"/>
+                <w:sz w:val="19"/>
+                <w:szCs w:val="19"/>
+                <w:highlight w:val="white"/>
+              </w:rPr>
+              <w:t xml:space="preserve"> result);</w:t>
+            </w:r>
+          </w:p>
+          <w:p>
+            <w:pPr>
+              <w:autoSpaceDE w:val="0"/>
+              <w:autoSpaceDN w:val="0"/>
+              <w:adjustRightInd w:val="0"/>
+              <w:rPr>
+                <w:rFonts w:ascii="Consolas" w:hAnsi="Consolas" w:cs="Consolas"/>
+                <w:color w:val="000000"/>
+                <w:sz w:val="19"/>
+                <w:szCs w:val="19"/>
+                <w:highlight w:val="white"/>
+              </w:rPr>
+            </w:pPr>
+            <w:r>
+              <w:rPr>
+                <w:rFonts w:ascii="Consolas" w:hAnsi="Consolas" w:cs="Consolas"/>
+                <w:color w:val="000000"/>
+                <w:sz w:val="19"/>
+                <w:szCs w:val="19"/>
+                <w:highlight w:val="white"/>
+              </w:rPr>
+              <w:t xml:space="preserve">            }</w:t>
+            </w:r>
+          </w:p>
+          <w:p>
+            <w:pPr>
+              <w:autoSpaceDE w:val="0"/>
+              <w:autoSpaceDN w:val="0"/>
+              <w:adjustRightInd w:val="0"/>
+              <w:rPr>
+                <w:rFonts w:ascii="Consolas" w:hAnsi="Consolas" w:cs="Consolas"/>
+                <w:color w:val="000000"/>
+                <w:sz w:val="19"/>
+                <w:szCs w:val="19"/>
+                <w:highlight w:val="white"/>
+              </w:rPr>
+            </w:pPr>
+          </w:p>
+          <w:p>
+            <w:pPr>
+              <w:autoSpaceDE w:val="0"/>
+              <w:autoSpaceDN w:val="0"/>
+              <w:adjustRightInd w:val="0"/>
+              <w:rPr>
+                <w:rFonts w:ascii="Consolas" w:hAnsi="Consolas" w:cs="Consolas"/>
+                <w:color w:val="000000"/>
+                <w:sz w:val="19"/>
+                <w:szCs w:val="19"/>
+                <w:highlight w:val="white"/>
+              </w:rPr>
+            </w:pPr>
+            <w:r>
+              <w:rPr>
+                <w:rFonts w:ascii="Consolas" w:hAnsi="Consolas" w:cs="Consolas"/>
+                <w:color w:val="000000"/>
+                <w:sz w:val="19"/>
+                <w:szCs w:val="19"/>
+                <w:highlight w:val="white"/>
+              </w:rPr>
+              <w:t xml:space="preserve">            </w:t>
+            </w:r>
+            <w:r>
+              <w:rPr>
+                <w:rFonts w:ascii="Consolas" w:hAnsi="Consolas" w:cs="Consolas"/>
+                <w:color w:val="0000FF"/>
+                <w:sz w:val="19"/>
+                <w:szCs w:val="19"/>
+                <w:highlight w:val="white"/>
+              </w:rPr>
+              <w:t>return</w:t>
+            </w:r>
+            <w:r>
+              <w:rPr>
+                <w:rFonts w:ascii="Consolas" w:hAnsi="Consolas" w:cs="Consolas"/>
+                <w:color w:val="000000"/>
+                <w:sz w:val="19"/>
+                <w:szCs w:val="19"/>
+                <w:highlight w:val="white"/>
+              </w:rPr>
+              <w:t xml:space="preserve"> result;</w:t>
+            </w:r>
+          </w:p>
+          <w:p>
+            <w:pPr>
+              <w:autoSpaceDE w:val="0"/>
+              <w:autoSpaceDN w:val="0"/>
+              <w:adjustRightInd w:val="0"/>
+              <w:rPr>
+                <w:rFonts w:ascii="Consolas" w:hAnsi="Consolas" w:cs="Consolas"/>
+                <w:color w:val="000000"/>
+                <w:sz w:val="19"/>
+                <w:szCs w:val="19"/>
+                <w:highlight w:val="white"/>
+              </w:rPr>
+            </w:pPr>
+            <w:r>
+              <w:rPr>
+                <w:rFonts w:ascii="Consolas" w:hAnsi="Consolas" w:cs="Consolas"/>
+                <w:color w:val="000000"/>
+                <w:sz w:val="19"/>
+                <w:szCs w:val="19"/>
+                <w:highlight w:val="white"/>
+              </w:rPr>
+              <w:t xml:space="preserve">            </w:t>
+            </w:r>
+            <w:r>
+              <w:rPr>
+                <w:rFonts w:ascii="Consolas" w:hAnsi="Consolas" w:cs="Consolas"/>
+                <w:color w:val="008000"/>
+                <w:sz w:val="19"/>
+                <w:szCs w:val="19"/>
+                <w:highlight w:val="white"/>
+              </w:rPr>
+              <w:t xml:space="preserve">//return Convert.ToInt32(s); //Error 4: This function must return an </w:t>
+            </w:r>
+            <w:proofErr w:type="spellStart"/>
+            <w:r>
+              <w:rPr>
+                <w:rFonts w:ascii="Consolas" w:hAnsi="Consolas" w:cs="Consolas"/>
+                <w:color w:val="008000"/>
+                <w:sz w:val="19"/>
+                <w:szCs w:val="19"/>
+                <w:highlight w:val="white"/>
+              </w:rPr>
+              <w:t>int</w:t>
+            </w:r>
+            <w:proofErr w:type="spellEnd"/>
+            <w:r>
+              <w:rPr>
+                <w:rFonts w:ascii="Consolas" w:hAnsi="Consolas" w:cs="Consolas"/>
+                <w:color w:val="008000"/>
+                <w:sz w:val="19"/>
+                <w:szCs w:val="19"/>
+                <w:highlight w:val="white"/>
+              </w:rPr>
+              <w:t xml:space="preserve">, so we have to </w:t>
+            </w:r>
+            <w:proofErr w:type="spellStart"/>
+            <w:r>
+              <w:rPr>
+                <w:rFonts w:ascii="Consolas" w:hAnsi="Consolas" w:cs="Consolas"/>
+                <w:color w:val="008000"/>
+                <w:sz w:val="19"/>
+                <w:szCs w:val="19"/>
+                <w:highlight w:val="white"/>
+              </w:rPr>
+              <w:t>conver</w:t>
+            </w:r>
+            <w:proofErr w:type="spellEnd"/>
+            <w:r>
+              <w:rPr>
+                <w:rFonts w:ascii="Consolas" w:hAnsi="Consolas" w:cs="Consolas"/>
+                <w:color w:val="008000"/>
+                <w:sz w:val="19"/>
+                <w:szCs w:val="19"/>
+                <w:highlight w:val="white"/>
+              </w:rPr>
+              <w:t xml:space="preserve"> the </w:t>
+            </w:r>
+            <w:proofErr w:type="gramStart"/>
+            <w:r>
+              <w:rPr>
+                <w:rFonts w:ascii="Consolas" w:hAnsi="Consolas" w:cs="Consolas"/>
+                <w:color w:val="008000"/>
+                <w:sz w:val="19"/>
+                <w:szCs w:val="19"/>
+                <w:highlight w:val="white"/>
+              </w:rPr>
+              <w:t>string 's'</w:t>
+            </w:r>
+            <w:proofErr w:type="gramEnd"/>
+            <w:r>
+              <w:rPr>
+                <w:rFonts w:ascii="Consolas" w:hAnsi="Consolas" w:cs="Consolas"/>
+                <w:color w:val="008000"/>
+                <w:sz w:val="19"/>
+                <w:szCs w:val="19"/>
+                <w:highlight w:val="white"/>
+              </w:rPr>
+              <w:t xml:space="preserve"> to and int.</w:t>
+            </w:r>
+          </w:p>
+          <w:p>
+            <w:pPr>
+              <w:autoSpaceDE w:val="0"/>
+              <w:autoSpaceDN w:val="0"/>
+              <w:adjustRightInd w:val="0"/>
+              <w:rPr>
+                <w:rFonts w:ascii="Consolas" w:hAnsi="Consolas" w:cs="Consolas"/>
+                <w:color w:val="000000"/>
+                <w:sz w:val="19"/>
+                <w:szCs w:val="19"/>
+                <w:highlight w:val="white"/>
+              </w:rPr>
+            </w:pPr>
+            <w:r>
+              <w:rPr>
+                <w:rFonts w:ascii="Consolas" w:hAnsi="Consolas" w:cs="Consolas"/>
+                <w:color w:val="000000"/>
+                <w:sz w:val="19"/>
+                <w:szCs w:val="19"/>
+                <w:highlight w:val="white"/>
+              </w:rPr>
+              <w:t xml:space="preserve">        }</w:t>
+            </w:r>
+          </w:p>
+          <w:p>
+            <w:pPr>
+              <w:autoSpaceDE w:val="0"/>
+              <w:autoSpaceDN w:val="0"/>
+              <w:adjustRightInd w:val="0"/>
+              <w:rPr>
+                <w:rFonts w:ascii="Consolas" w:hAnsi="Consolas" w:cs="Consolas"/>
+                <w:color w:val="000000"/>
+                <w:sz w:val="19"/>
+                <w:szCs w:val="19"/>
+                <w:highlight w:val="white"/>
+              </w:rPr>
+            </w:pPr>
+          </w:p>
+          <w:p>
+            <w:pPr>
+              <w:autoSpaceDE w:val="0"/>
+              <w:autoSpaceDN w:val="0"/>
+              <w:adjustRightInd w:val="0"/>
+              <w:rPr>
+                <w:rFonts w:ascii="Consolas" w:hAnsi="Consolas" w:cs="Consolas"/>
+                <w:color w:val="000000"/>
+                <w:sz w:val="19"/>
+                <w:szCs w:val="19"/>
+                <w:highlight w:val="white"/>
+              </w:rPr>
+            </w:pPr>
+            <w:r>
+              <w:rPr>
+                <w:rFonts w:ascii="Consolas" w:hAnsi="Consolas" w:cs="Consolas"/>
+                <w:color w:val="000000"/>
+                <w:sz w:val="19"/>
+                <w:szCs w:val="19"/>
+                <w:highlight w:val="white"/>
+              </w:rPr>
+              <w:t xml:space="preserve">        </w:t>
+            </w:r>
+            <w:proofErr w:type="gramStart"/>
+            <w:r>
+              <w:rPr>
+                <w:rFonts w:ascii="Consolas" w:hAnsi="Consolas" w:cs="Consolas"/>
+                <w:color w:val="0000FF"/>
+                <w:sz w:val="19"/>
+                <w:szCs w:val="19"/>
+                <w:highlight w:val="white"/>
+              </w:rPr>
+              <w:t>void</w:t>
+            </w:r>
+            <w:proofErr w:type="gramEnd"/>
+            <w:r>
+              <w:rPr>
+                <w:rFonts w:ascii="Consolas" w:hAnsi="Consolas" w:cs="Consolas"/>
+                <w:color w:val="000000"/>
+                <w:sz w:val="19"/>
+                <w:szCs w:val="19"/>
+                <w:highlight w:val="white"/>
+              </w:rPr>
+              <w:t xml:space="preserve"> </w:t>
+            </w:r>
+            <w:proofErr w:type="spellStart"/>
+            <w:r>
+              <w:rPr>
+                <w:rFonts w:ascii="Consolas" w:hAnsi="Consolas" w:cs="Consolas"/>
+                <w:color w:val="000000"/>
+                <w:sz w:val="19"/>
+                <w:szCs w:val="19"/>
+                <w:highlight w:val="white"/>
+              </w:rPr>
+              <w:t>WriteChoice</w:t>
+            </w:r>
+            <w:proofErr w:type="spellEnd"/>
+            <w:r>
+              <w:rPr>
+                <w:rFonts w:ascii="Consolas" w:hAnsi="Consolas" w:cs="Consolas"/>
+                <w:color w:val="000000"/>
+                <w:sz w:val="19"/>
+                <w:szCs w:val="19"/>
+                <w:highlight w:val="white"/>
+              </w:rPr>
+              <w:t>(</w:t>
+            </w:r>
+            <w:proofErr w:type="spellStart"/>
+            <w:r>
+              <w:rPr>
+                <w:rFonts w:ascii="Consolas" w:hAnsi="Consolas" w:cs="Consolas"/>
+                <w:color w:val="0000FF"/>
+                <w:sz w:val="19"/>
+                <w:szCs w:val="19"/>
+                <w:highlight w:val="white"/>
+              </w:rPr>
+              <w:t>int</w:t>
+            </w:r>
+            <w:proofErr w:type="spellEnd"/>
+            <w:r>
+              <w:rPr>
+                <w:rFonts w:ascii="Consolas" w:hAnsi="Consolas" w:cs="Consolas"/>
+                <w:color w:val="000000"/>
+                <w:sz w:val="19"/>
+                <w:szCs w:val="19"/>
+                <w:highlight w:val="white"/>
+              </w:rPr>
+              <w:t xml:space="preserve"> choice) </w:t>
+            </w:r>
+            <w:r>
+              <w:rPr>
+                <w:rFonts w:ascii="Consolas" w:hAnsi="Consolas" w:cs="Consolas"/>
+                <w:color w:val="008000"/>
+                <w:sz w:val="19"/>
+                <w:szCs w:val="19"/>
+                <w:highlight w:val="white"/>
+              </w:rPr>
+              <w:t xml:space="preserve">//Error 2: Must specify data type, which is an </w:t>
+            </w:r>
+            <w:proofErr w:type="spellStart"/>
+            <w:r>
+              <w:rPr>
+                <w:rFonts w:ascii="Consolas" w:hAnsi="Consolas" w:cs="Consolas"/>
+                <w:color w:val="008000"/>
+                <w:sz w:val="19"/>
+                <w:szCs w:val="19"/>
+                <w:highlight w:val="white"/>
+              </w:rPr>
+              <w:t>int</w:t>
+            </w:r>
+            <w:proofErr w:type="spellEnd"/>
+            <w:r>
+              <w:rPr>
+                <w:rFonts w:ascii="Consolas" w:hAnsi="Consolas" w:cs="Consolas"/>
+                <w:color w:val="008000"/>
+                <w:sz w:val="19"/>
+                <w:szCs w:val="19"/>
+                <w:highlight w:val="white"/>
+              </w:rPr>
+              <w:t xml:space="preserve"> since the choice is always whole.</w:t>
+            </w:r>
+          </w:p>
+          <w:p>
+            <w:pPr>
+              <w:autoSpaceDE w:val="0"/>
+              <w:autoSpaceDN w:val="0"/>
+              <w:adjustRightInd w:val="0"/>
+              <w:rPr>
+                <w:rFonts w:ascii="Consolas" w:hAnsi="Consolas" w:cs="Consolas"/>
+                <w:color w:val="000000"/>
+                <w:sz w:val="19"/>
+                <w:szCs w:val="19"/>
+                <w:highlight w:val="white"/>
+              </w:rPr>
+            </w:pPr>
+            <w:r>
+              <w:rPr>
+                <w:rFonts w:ascii="Consolas" w:hAnsi="Consolas" w:cs="Consolas"/>
+                <w:color w:val="000000"/>
+                <w:sz w:val="19"/>
+                <w:szCs w:val="19"/>
+                <w:highlight w:val="white"/>
+              </w:rPr>
+              <w:t xml:space="preserve">        {</w:t>
+            </w:r>
+          </w:p>
+          <w:p>
+            <w:pPr>
+              <w:autoSpaceDE w:val="0"/>
+              <w:autoSpaceDN w:val="0"/>
+              <w:adjustRightInd w:val="0"/>
+              <w:rPr>
+                <w:rFonts w:ascii="Consolas" w:hAnsi="Consolas" w:cs="Consolas"/>
+                <w:color w:val="000000"/>
+                <w:sz w:val="19"/>
+                <w:szCs w:val="19"/>
+                <w:highlight w:val="white"/>
+              </w:rPr>
+            </w:pPr>
+            <w:r>
+              <w:rPr>
+                <w:rFonts w:ascii="Consolas" w:hAnsi="Consolas" w:cs="Consolas"/>
+                <w:color w:val="000000"/>
+                <w:sz w:val="19"/>
+                <w:szCs w:val="19"/>
+                <w:highlight w:val="white"/>
+              </w:rPr>
+              <w:t xml:space="preserve">            </w:t>
+            </w:r>
+            <w:proofErr w:type="spellStart"/>
+            <w:proofErr w:type="gramStart"/>
+            <w:r>
+              <w:rPr>
+                <w:rFonts w:ascii="Consolas" w:hAnsi="Consolas" w:cs="Consolas"/>
+                <w:color w:val="2B91AF"/>
+                <w:sz w:val="19"/>
+                <w:szCs w:val="19"/>
+                <w:highlight w:val="white"/>
+              </w:rPr>
+              <w:t>Console</w:t>
+            </w:r>
+            <w:r>
+              <w:rPr>
+                <w:rFonts w:ascii="Consolas" w:hAnsi="Consolas" w:cs="Consolas"/>
+                <w:color w:val="000000"/>
+                <w:sz w:val="19"/>
+                <w:szCs w:val="19"/>
+                <w:highlight w:val="white"/>
+              </w:rPr>
+              <w:t>.WriteLine</w:t>
+            </w:r>
+            <w:proofErr w:type="spellEnd"/>
+            <w:r>
+              <w:rPr>
+                <w:rFonts w:ascii="Consolas" w:hAnsi="Consolas" w:cs="Consolas"/>
+                <w:color w:val="000000"/>
+                <w:sz w:val="19"/>
+                <w:szCs w:val="19"/>
+                <w:highlight w:val="white"/>
+              </w:rPr>
+              <w:t>(</w:t>
+            </w:r>
+            <w:proofErr w:type="gramEnd"/>
+            <w:r>
+              <w:rPr>
+                <w:rFonts w:ascii="Consolas" w:hAnsi="Consolas" w:cs="Consolas"/>
+                <w:color w:val="A31515"/>
+                <w:sz w:val="19"/>
+                <w:szCs w:val="19"/>
+                <w:highlight w:val="white"/>
+              </w:rPr>
+              <w:t>"Your choice is {0}"</w:t>
+            </w:r>
+            <w:r>
+              <w:rPr>
+                <w:rFonts w:ascii="Consolas" w:hAnsi="Consolas" w:cs="Consolas"/>
+                <w:color w:val="000000"/>
+                <w:sz w:val="19"/>
+                <w:szCs w:val="19"/>
+                <w:highlight w:val="white"/>
+              </w:rPr>
+              <w:t xml:space="preserve">, choice); </w:t>
+            </w:r>
+            <w:r>
+              <w:rPr>
+                <w:rFonts w:ascii="Consolas" w:hAnsi="Consolas" w:cs="Consolas"/>
+                <w:color w:val="008000"/>
+                <w:sz w:val="19"/>
+                <w:szCs w:val="19"/>
+                <w:highlight w:val="white"/>
+              </w:rPr>
+              <w:t>//Error 3: Choice changed to choice to match the casing of the parameter, which is a lowercase variable.</w:t>
+            </w:r>
+          </w:p>
+          <w:p>
+            <w:pPr>
+              <w:autoSpaceDE w:val="0"/>
+              <w:autoSpaceDN w:val="0"/>
+              <w:adjustRightInd w:val="0"/>
+              <w:rPr>
+                <w:rFonts w:ascii="Consolas" w:hAnsi="Consolas" w:cs="Consolas"/>
+                <w:color w:val="000000"/>
+                <w:sz w:val="19"/>
+                <w:szCs w:val="19"/>
+                <w:highlight w:val="white"/>
+              </w:rPr>
+            </w:pPr>
+            <w:r>
+              <w:rPr>
+                <w:rFonts w:ascii="Consolas" w:hAnsi="Consolas" w:cs="Consolas"/>
+                <w:color w:val="000000"/>
+                <w:sz w:val="19"/>
+                <w:szCs w:val="19"/>
+                <w:highlight w:val="white"/>
+              </w:rPr>
+              <w:t xml:space="preserve">        }</w:t>
+            </w:r>
+          </w:p>
+          <w:p>
+            <w:pPr>
+              <w:autoSpaceDE w:val="0"/>
+              <w:autoSpaceDN w:val="0"/>
+              <w:adjustRightInd w:val="0"/>
+              <w:rPr>
+                <w:rFonts w:ascii="Consolas" w:hAnsi="Consolas" w:cs="Consolas"/>
+                <w:color w:val="000000"/>
+                <w:sz w:val="19"/>
+                <w:szCs w:val="19"/>
+                <w:highlight w:val="white"/>
+              </w:rPr>
+            </w:pPr>
+          </w:p>
+          <w:p>
+            <w:pPr>
+              <w:autoSpaceDE w:val="0"/>
+              <w:autoSpaceDN w:val="0"/>
+              <w:adjustRightInd w:val="0"/>
+              <w:rPr>
+                <w:rFonts w:ascii="Consolas" w:hAnsi="Consolas" w:cs="Consolas"/>
+                <w:color w:val="000000"/>
+                <w:sz w:val="19"/>
+                <w:szCs w:val="19"/>
+                <w:highlight w:val="white"/>
+              </w:rPr>
+            </w:pPr>
+            <w:r>
+              <w:rPr>
+                <w:rFonts w:ascii="Consolas" w:hAnsi="Consolas" w:cs="Consolas"/>
+                <w:color w:val="000000"/>
+                <w:sz w:val="19"/>
+                <w:szCs w:val="19"/>
+                <w:highlight w:val="white"/>
+              </w:rPr>
+              <w:t xml:space="preserve">    }</w:t>
+            </w:r>
+          </w:p>
+          <w:p>
+            <w:pPr>
+              <w:autoSpaceDE w:val="0"/>
+              <w:autoSpaceDN w:val="0"/>
+              <w:adjustRightInd w:val="0"/>
+              <w:rPr>
+                <w:rFonts w:ascii="Consolas" w:hAnsi="Consolas" w:cs="Consolas"/>
+                <w:color w:val="000000"/>
+                <w:sz w:val="19"/>
+                <w:szCs w:val="19"/>
+                <w:highlight w:val="white"/>
+              </w:rPr>
+            </w:pPr>
+            <w:r>
+              <w:rPr>
+                <w:rFonts w:ascii="Consolas" w:hAnsi="Consolas" w:cs="Consolas"/>
+                <w:color w:val="000000"/>
+                <w:sz w:val="19"/>
+                <w:szCs w:val="19"/>
+                <w:highlight w:val="white"/>
+              </w:rPr>
+              <w:t>}</w:t>
+            </w:r>
+          </w:p>
+          <w:p>
+            <w:bookmarkStart w:id="0" w:name="_GoBack"/>
+            <w:bookmarkEnd w:id="0"/>
+          </w:p>
           <w:p/>
           <w:p/>
         </w:tc>
@@ -361,6 +3201,7 @@
               <w:rPr>
                 <w:b/>
               </w:rPr>
+              <w:lastRenderedPageBreak/>
               <w:t>2</w:t>
             </w:r>
             <w:r>
@@ -400,6 +3241,7 @@
               <w:rPr>
                 <w:noProof/>
               </w:rPr>
+              <w:lastRenderedPageBreak/>
               <w:drawing>
                 <wp:inline distT="0" distB="0" distL="0" distR="0" wp14:anchorId="47E04983" wp14:editId="142EB9C6">
                   <wp:extent cx="5570938" cy="2814038"/>
@@ -448,7 +3290,6 @@
               <w:rPr>
                 <w:noProof/>
               </w:rPr>
-              <w:lastRenderedPageBreak/>
               <w:drawing>
                 <wp:inline distT="0" distB="0" distL="0" distR="0" wp14:anchorId="06009422" wp14:editId="426195A3">
                   <wp:extent cx="5570938" cy="2826537"/>
@@ -668,7 +3509,11 @@
             </w:r>
             <w:proofErr w:type="gramEnd"/>
             <w:r>
-              <w:t xml:space="preserve">); line in the run function. It took me a second, but I realized that when the function is declared later on, it is written as </w:t>
+              <w:t xml:space="preserve">); line in the run function. It took me a second, but I realized that when the function is declared later on, it </w:t>
+            </w:r>
+            <w:r>
+              <w:lastRenderedPageBreak/>
+              <w:t xml:space="preserve">is written as </w:t>
             </w:r>
             <w:proofErr w:type="spellStart"/>
             <w:r>
@@ -747,15 +3592,7 @@
               <w:t xml:space="preserve"> statement to match the casing of the parameter.</w:t>
             </w:r>
             <w:r>
-              <w:t xml:space="preserve"> </w:t>
-            </w:r>
-            <w:proofErr w:type="gramStart"/>
-            <w:r>
-              <w:t>Typically</w:t>
-            </w:r>
-            <w:proofErr w:type="gramEnd"/>
-            <w:r>
-              <w:t xml:space="preserve"> variables are lower case, so I choice to stick with the lower case choice.</w:t>
+              <w:t xml:space="preserve"> Typically variables are lower case, so I choice to stick with the lower case choice.</w:t>
             </w:r>
           </w:p>
           <w:p>
@@ -832,7 +3669,6 @@
               </w:numPr>
             </w:pPr>
             <w:r>
-              <w:lastRenderedPageBreak/>
               <w:t xml:space="preserve">The first image in section 2 is what was due. I expanded on the program in the second screenshot. </w:t>
             </w:r>
             <w:r>
@@ -909,10 +3745,7 @@
               <w:t>accurate.</w:t>
             </w:r>
             <w:r>
-              <w:t xml:space="preserve"> The biggest lesson was an expansion I did to the project. </w:t>
-            </w:r>
-            <w:r>
-              <w:t xml:space="preserve">I tried the </w:t>
+              <w:t xml:space="preserve"> The biggest lesson was an expansion I did to the project. I tried the </w:t>
             </w:r>
             <w:proofErr w:type="spellStart"/>
             <w:r>
@@ -920,10 +3753,7 @@
             </w:r>
             <w:proofErr w:type="spellEnd"/>
             <w:r>
-              <w:t xml:space="preserve"> mentioned in the Discussion 3 grading feedback. You </w:t>
-            </w:r>
-            <w:r>
-              <w:t>stated</w:t>
+              <w:t xml:space="preserve"> mentioned in the Discussion 3 grading feedback. You stated</w:t>
             </w:r>
             <w:r>
               <w:t>: “</w:t>
@@ -997,7 +3827,7 @@
 </file>
 
 <file path=word/endnotes.xml><?xml version="1.0" encoding="utf-8"?>
-<w:endnotes xmlns:wpc="http://schemas.microsoft.com/office/word/2010/wordprocessingCanvas" xmlns:mo="http://schemas.microsoft.com/office/mac/office/2008/main" xmlns:mc="http://schemas.openxmlformats.org/markup-compatibility/2006" xmlns:mv="urn:schemas-microsoft-com:mac:vml" xmlns:o="urn:schemas-microsoft-com:office:office" xmlns:r="http://schemas.openxmlformats.org/officeDocument/2006/relationships" xmlns:m="http://schemas.openxmlformats.org/officeDocument/2006/math" xmlns:v="urn:schemas-microsoft-com:vml" xmlns:wp14="http://schemas.microsoft.com/office/word/2010/wordprocessingDrawing" xmlns:wp="http://schemas.openxmlformats.org/drawingml/2006/wordprocessingDrawing" xmlns:w10="urn:schemas-microsoft-com:office:word" xmlns:w="http://schemas.openxmlformats.org/wordprocessingml/2006/main" xmlns:w14="http://schemas.microsoft.com/office/word/2010/wordml" xmlns:w15="http://schemas.microsoft.com/office/word/2012/wordml" xmlns:wpg="http://schemas.microsoft.com/office/word/2010/wordprocessingGroup" xmlns:wpi="http://schemas.microsoft.com/office/word/2010/wordprocessingInk" xmlns:wne="http://schemas.microsoft.com/office/word/2006/wordml" xmlns:wps="http://schemas.microsoft.com/office/word/2010/wordprocessingShape" mc:Ignorable="w14 w15 wp14">
+<w:endnotes xmlns:wpc="http://schemas.microsoft.com/office/word/2010/wordprocessingCanvas" xmlns:mc="http://schemas.openxmlformats.org/markup-compatibility/2006" xmlns:o="urn:schemas-microsoft-com:office:office" xmlns:r="http://schemas.openxmlformats.org/officeDocument/2006/relationships" xmlns:m="http://schemas.openxmlformats.org/officeDocument/2006/math" xmlns:v="urn:schemas-microsoft-com:vml" xmlns:wp14="http://schemas.microsoft.com/office/word/2010/wordprocessingDrawing" xmlns:wp="http://schemas.openxmlformats.org/drawingml/2006/wordprocessingDrawing" xmlns:w10="urn:schemas-microsoft-com:office:word" xmlns:w="http://schemas.openxmlformats.org/wordprocessingml/2006/main" xmlns:w14="http://schemas.microsoft.com/office/word/2010/wordml" xmlns:w15="http://schemas.microsoft.com/office/word/2012/wordml" xmlns:wpg="http://schemas.microsoft.com/office/word/2010/wordprocessingGroup" xmlns:wpi="http://schemas.microsoft.com/office/word/2010/wordprocessingInk" xmlns:wne="http://schemas.microsoft.com/office/word/2006/wordml" xmlns:wps="http://schemas.microsoft.com/office/word/2010/wordprocessingShape" mc:Ignorable="w14 w15 wp14">
   <w:endnote w:type="separator" w:id="-1">
     <w:p>
       <w:pPr>
@@ -1022,7 +3852,7 @@
 </file>
 
 <file path=word/footnotes.xml><?xml version="1.0" encoding="utf-8"?>
-<w:footnotes xmlns:wpc="http://schemas.microsoft.com/office/word/2010/wordprocessingCanvas" xmlns:mo="http://schemas.microsoft.com/office/mac/office/2008/main" xmlns:mc="http://schemas.openxmlformats.org/markup-compatibility/2006" xmlns:mv="urn:schemas-microsoft-com:mac:vml" xmlns:o="urn:schemas-microsoft-com:office:office" xmlns:r="http://schemas.openxmlformats.org/officeDocument/2006/relationships" xmlns:m="http://schemas.openxmlformats.org/officeDocument/2006/math" xmlns:v="urn:schemas-microsoft-com:vml" xmlns:wp14="http://schemas.microsoft.com/office/word/2010/wordprocessingDrawing" xmlns:wp="http://schemas.openxmlformats.org/drawingml/2006/wordprocessingDrawing" xmlns:w10="urn:schemas-microsoft-com:office:word" xmlns:w="http://schemas.openxmlformats.org/wordprocessingml/2006/main" xmlns:w14="http://schemas.microsoft.com/office/word/2010/wordml" xmlns:w15="http://schemas.microsoft.com/office/word/2012/wordml" xmlns:wpg="http://schemas.microsoft.com/office/word/2010/wordprocessingGroup" xmlns:wpi="http://schemas.microsoft.com/office/word/2010/wordprocessingInk" xmlns:wne="http://schemas.microsoft.com/office/word/2006/wordml" xmlns:wps="http://schemas.microsoft.com/office/word/2010/wordprocessingShape" mc:Ignorable="w14 w15 wp14">
+<w:footnotes xmlns:wpc="http://schemas.microsoft.com/office/word/2010/wordprocessingCanvas" xmlns:mc="http://schemas.openxmlformats.org/markup-compatibility/2006" xmlns:o="urn:schemas-microsoft-com:office:office" xmlns:r="http://schemas.openxmlformats.org/officeDocument/2006/relationships" xmlns:m="http://schemas.openxmlformats.org/officeDocument/2006/math" xmlns:v="urn:schemas-microsoft-com:vml" xmlns:wp14="http://schemas.microsoft.com/office/word/2010/wordprocessingDrawing" xmlns:wp="http://schemas.openxmlformats.org/drawingml/2006/wordprocessingDrawing" xmlns:w10="urn:schemas-microsoft-com:office:word" xmlns:w="http://schemas.openxmlformats.org/wordprocessingml/2006/main" xmlns:w14="http://schemas.microsoft.com/office/word/2010/wordml" xmlns:w15="http://schemas.microsoft.com/office/word/2012/wordml" xmlns:wpg="http://schemas.microsoft.com/office/word/2010/wordprocessingGroup" xmlns:wpi="http://schemas.microsoft.com/office/word/2010/wordprocessingInk" xmlns:wne="http://schemas.microsoft.com/office/word/2006/wordml" xmlns:wps="http://schemas.microsoft.com/office/word/2010/wordprocessingShape" mc:Ignorable="w14 w15 wp14">
   <w:footnote w:type="separator" w:id="-1">
     <w:p>
       <w:pPr>
@@ -1047,7 +3877,7 @@
 </file>
 
 <file path=word/header1.xml><?xml version="1.0" encoding="utf-8"?>
-<w:hdr xmlns:wpc="http://schemas.microsoft.com/office/word/2010/wordprocessingCanvas" xmlns:mo="http://schemas.microsoft.com/office/mac/office/2008/main" xmlns:mc="http://schemas.openxmlformats.org/markup-compatibility/2006" xmlns:mv="urn:schemas-microsoft-com:mac:vml" xmlns:o="urn:schemas-microsoft-com:office:office" xmlns:r="http://schemas.openxmlformats.org/officeDocument/2006/relationships" xmlns:m="http://schemas.openxmlformats.org/officeDocument/2006/math" xmlns:v="urn:schemas-microsoft-com:vml" xmlns:wp14="http://schemas.microsoft.com/office/word/2010/wordprocessingDrawing" xmlns:wp="http://schemas.openxmlformats.org/drawingml/2006/wordprocessingDrawing" xmlns:w10="urn:schemas-microsoft-com:office:word" xmlns:w="http://schemas.openxmlformats.org/wordprocessingml/2006/main" xmlns:w14="http://schemas.microsoft.com/office/word/2010/wordml" xmlns:w15="http://schemas.microsoft.com/office/word/2012/wordml" xmlns:wpg="http://schemas.microsoft.com/office/word/2010/wordprocessingGroup" xmlns:wpi="http://schemas.microsoft.com/office/word/2010/wordprocessingInk" xmlns:wne="http://schemas.microsoft.com/office/word/2006/wordml" xmlns:wps="http://schemas.microsoft.com/office/word/2010/wordprocessingShape" mc:Ignorable="w14 w15 wp14">
+<w:hdr xmlns:wpc="http://schemas.microsoft.com/office/word/2010/wordprocessingCanvas" xmlns:mc="http://schemas.openxmlformats.org/markup-compatibility/2006" xmlns:o="urn:schemas-microsoft-com:office:office" xmlns:r="http://schemas.openxmlformats.org/officeDocument/2006/relationships" xmlns:m="http://schemas.openxmlformats.org/officeDocument/2006/math" xmlns:v="urn:schemas-microsoft-com:vml" xmlns:wp14="http://schemas.microsoft.com/office/word/2010/wordprocessingDrawing" xmlns:wp="http://schemas.openxmlformats.org/drawingml/2006/wordprocessingDrawing" xmlns:w10="urn:schemas-microsoft-com:office:word" xmlns:w="http://schemas.openxmlformats.org/wordprocessingml/2006/main" xmlns:w14="http://schemas.microsoft.com/office/word/2010/wordml" xmlns:w15="http://schemas.microsoft.com/office/word/2012/wordml" xmlns:wpg="http://schemas.microsoft.com/office/word/2010/wordprocessingGroup" xmlns:wpi="http://schemas.microsoft.com/office/word/2010/wordprocessingInk" xmlns:wne="http://schemas.microsoft.com/office/word/2006/wordml" xmlns:wps="http://schemas.microsoft.com/office/word/2010/wordprocessingShape" mc:Ignorable="w14 w15 wp14">
   <w:p>
     <w:pPr>
       <w:pStyle w:val="Header"/>
@@ -1116,7 +3946,7 @@
 </file>
 
 <file path=word/numbering.xml><?xml version="1.0" encoding="utf-8"?>
-<w:numbering xmlns:wpc="http://schemas.microsoft.com/office/word/2010/wordprocessingCanvas" xmlns:mo="http://schemas.microsoft.com/office/mac/office/2008/main" xmlns:mc="http://schemas.openxmlformats.org/markup-compatibility/2006" xmlns:mv="urn:schemas-microsoft-com:mac:vml" xmlns:o="urn:schemas-microsoft-com:office:office" xmlns:r="http://schemas.openxmlformats.org/officeDocument/2006/relationships" xmlns:m="http://schemas.openxmlformats.org/officeDocument/2006/math" xmlns:v="urn:schemas-microsoft-com:vml" xmlns:wp14="http://schemas.microsoft.com/office/word/2010/wordprocessingDrawing" xmlns:wp="http://schemas.openxmlformats.org/drawingml/2006/wordprocessingDrawing" xmlns:w10="urn:schemas-microsoft-com:office:word" xmlns:w="http://schemas.openxmlformats.org/wordprocessingml/2006/main" xmlns:w14="http://schemas.microsoft.com/office/word/2010/wordml" xmlns:w15="http://schemas.microsoft.com/office/word/2012/wordml" xmlns:wpg="http://schemas.microsoft.com/office/word/2010/wordprocessingGroup" xmlns:wpi="http://schemas.microsoft.com/office/word/2010/wordprocessingInk" xmlns:wne="http://schemas.microsoft.com/office/word/2006/wordml" xmlns:wps="http://schemas.microsoft.com/office/word/2010/wordprocessingShape" mc:Ignorable="w14 w15 wp14">
+<w:numbering xmlns:wpc="http://schemas.microsoft.com/office/word/2010/wordprocessingCanvas" xmlns:mc="http://schemas.openxmlformats.org/markup-compatibility/2006" xmlns:o="urn:schemas-microsoft-com:office:office" xmlns:r="http://schemas.openxmlformats.org/officeDocument/2006/relationships" xmlns:m="http://schemas.openxmlformats.org/officeDocument/2006/math" xmlns:v="urn:schemas-microsoft-com:vml" xmlns:wp14="http://schemas.microsoft.com/office/word/2010/wordprocessingDrawing" xmlns:wp="http://schemas.openxmlformats.org/drawingml/2006/wordprocessingDrawing" xmlns:w10="urn:schemas-microsoft-com:office:word" xmlns:w="http://schemas.openxmlformats.org/wordprocessingml/2006/main" xmlns:w14="http://schemas.microsoft.com/office/word/2010/wordml" xmlns:w15="http://schemas.microsoft.com/office/word/2012/wordml" xmlns:wpg="http://schemas.microsoft.com/office/word/2010/wordprocessingGroup" xmlns:wpi="http://schemas.microsoft.com/office/word/2010/wordprocessingInk" xmlns:wne="http://schemas.microsoft.com/office/word/2006/wordml" xmlns:wps="http://schemas.microsoft.com/office/word/2010/wordprocessingShape" mc:Ignorable="w14 w15 wp14">
   <w:abstractNum w:abstractNumId="0">
     <w:nsid w:val="07475A40"/>
     <w:multiLevelType w:val="hybridMultilevel"/>
@@ -1226,7 +4056,7 @@
       </w:pPr>
     </w:pPrDefault>
   </w:docDefaults>
-  <w:latentStyles w:defLockedState="0" w:defUIPriority="99" w:defSemiHidden="0" w:defUnhideWhenUsed="0" w:defQFormat="0" w:count="381">
+  <w:latentStyles w:defLockedState="0" w:defUIPriority="99" w:defSemiHidden="0" w:defUnhideWhenUsed="0" w:defQFormat="0" w:count="371">
     <w:lsdException w:name="Normal" w:uiPriority="0" w:qFormat="1"/>
     <w:lsdException w:name="heading 1" w:uiPriority="9" w:qFormat="1"/>
     <w:lsdException w:name="heading 2" w:semiHidden="1" w:uiPriority="9" w:unhideWhenUsed="1" w:qFormat="1"/>
@@ -1598,7 +4428,6 @@
     <w:lsdException w:name="List Table 5 Dark Accent 6" w:uiPriority="50"/>
     <w:lsdException w:name="List Table 6 Colorful Accent 6" w:uiPriority="51"/>
     <w:lsdException w:name="List Table 7 Colorful Accent 6" w:uiPriority="52"/>
-    <w:lsdException w:name="Mention" w:semiHidden="1" w:unhideWhenUsed="1"/>
   </w:latentStyles>
   <w:style w:type="paragraph" w:default="1" w:styleId="Normal">
     <w:name w:val="Normal"/>
@@ -2032,12 +4861,6 @@
 </file>
 
 <file path=customXml/item1.xml><?xml version="1.0" encoding="utf-8"?>
-<p:properties xmlns:p="http://schemas.microsoft.com/office/2006/metadata/properties" xmlns:xsi="http://www.w3.org/2001/XMLSchema-instance" xmlns:pc="http://schemas.microsoft.com/office/infopath/2007/PartnerControls">
-  <documentManagement/>
-</p:properties>
-</file>
-
-<file path=customXml/item2.xml><?xml version="1.0" encoding="utf-8"?>
 <ct:contentTypeSchema xmlns:ct="http://schemas.microsoft.com/office/2006/metadata/contentType" xmlns:ma="http://schemas.microsoft.com/office/2006/metadata/properties/metaAttributes" ct:_="" ma:_="" ma:contentTypeName="Document" ma:contentTypeID="0x01010019267F6D1A260A4394C18F5AF72445EA" ma:contentTypeVersion="3" ma:contentTypeDescription="Create a new document." ma:contentTypeScope="" ma:versionID="d6a723735a0ade9a92961b83aee31dda">
   <xsd:schema xmlns:xsd="http://www.w3.org/2001/XMLSchema" xmlns:xs="http://www.w3.org/2001/XMLSchema" xmlns:p="http://schemas.microsoft.com/office/2006/metadata/properties" targetNamespace="http://schemas.microsoft.com/office/2006/metadata/properties" ma:root="true" ma:fieldsID="e345bd7673956a623930e5662e321f3a">
     <xsd:element name="properties">
@@ -2151,6 +4974,12 @@
 </ct:contentTypeSchema>
 </file>
 
+<file path=customXml/item2.xml><?xml version="1.0" encoding="utf-8"?>
+<p:properties xmlns:p="http://schemas.microsoft.com/office/2006/metadata/properties" xmlns:xsi="http://www.w3.org/2001/XMLSchema-instance" xmlns:pc="http://schemas.microsoft.com/office/infopath/2007/PartnerControls">
+  <documentManagement/>
+</p:properties>
+</file>
+
 <file path=customXml/item3.xml><?xml version="1.0" encoding="utf-8"?>
 <?mso-contentType ?>
 <FormTemplates xmlns="http://schemas.microsoft.com/sharepoint/v3/contenttype/forms">
@@ -2161,15 +4990,6 @@
 </file>
 
 <file path=customXml/itemProps1.xml><?xml version="1.0" encoding="utf-8"?>
-<ds:datastoreItem xmlns:ds="http://schemas.openxmlformats.org/officeDocument/2006/customXml" ds:itemID="{C1D350F2-02A8-4B32-AED8-2791A6A2C694}">
-  <ds:schemaRefs>
-    <ds:schemaRef ds:uri="http://schemas.microsoft.com/office/2006/metadata/properties"/>
-    <ds:schemaRef ds:uri="http://schemas.microsoft.com/office/infopath/2007/PartnerControls"/>
-  </ds:schemaRefs>
-</ds:datastoreItem>
-</file>
-
-<file path=customXml/itemProps2.xml><?xml version="1.0" encoding="utf-8"?>
 <ds:datastoreItem xmlns:ds="http://schemas.openxmlformats.org/officeDocument/2006/customXml" ds:itemID="{ABA5A74B-C8A6-4E9F-BF18-FD72FFA5B5B8}">
   <ds:schemaRefs>
     <ds:schemaRef ds:uri="http://schemas.microsoft.com/office/2006/metadata/contentType"/>
@@ -2185,6 +5005,15 @@
 </ds:datastoreItem>
 </file>
 
+<file path=customXml/itemProps2.xml><?xml version="1.0" encoding="utf-8"?>
+<ds:datastoreItem xmlns:ds="http://schemas.openxmlformats.org/officeDocument/2006/customXml" ds:itemID="{C1D350F2-02A8-4B32-AED8-2791A6A2C694}">
+  <ds:schemaRefs>
+    <ds:schemaRef ds:uri="http://schemas.microsoft.com/office/2006/metadata/properties"/>
+    <ds:schemaRef ds:uri="http://schemas.microsoft.com/office/infopath/2007/PartnerControls"/>
+  </ds:schemaRefs>
+</ds:datastoreItem>
+</file>
+
 <file path=customXml/itemProps3.xml><?xml version="1.0" encoding="utf-8"?>
 <ds:datastoreItem xmlns:ds="http://schemas.openxmlformats.org/officeDocument/2006/customXml" ds:itemID="{FD146651-96B0-437E-BB21-CC7F7E0D6187}">
   <ds:schemaRefs>

</xml_diff>